<commit_message>
Added Letter to Mr. Judan for Clearance of Data Mining
</commit_message>
<xml_diff>
--- a/Questionnaire.docx
+++ b/Questionnaire.docx
@@ -4,14 +4,394 @@
   <w:body>
     <w:p>
       <w:pPr>
+        <w:pStyle w:val="ListParagraph"/>
+        <w:numPr>
+          <w:ilvl w:val="0"/>
+          <w:numId w:val="2"/>
+        </w:numPr>
+        <w:rPr>
+          <w:rFonts w:ascii="Times New Roman" w:hAnsi="Times New Roman" w:cs="Times New Roman"/>
+          <w:sz w:val="28"/>
+          <w:szCs w:val="28"/>
+        </w:rPr>
+      </w:pPr>
+      <w:r>
+        <w:rPr>
+          <w:rFonts w:ascii="Times New Roman" w:hAnsi="Times New Roman" w:cs="Times New Roman"/>
+          <w:sz w:val="28"/>
+          <w:szCs w:val="28"/>
+        </w:rPr>
+        <w:t>When did you start here in DBTC?</w:t>
+      </w:r>
+    </w:p>
+    <w:p>
+      <w:pPr>
+        <w:pStyle w:val="ListParagraph"/>
+        <w:rPr>
+          <w:rFonts w:ascii="Times New Roman" w:hAnsi="Times New Roman" w:cs="Times New Roman"/>
+          <w:sz w:val="28"/>
+          <w:szCs w:val="28"/>
+        </w:rPr>
+      </w:pPr>
+      <w:r>
+        <w:rPr>
+          <w:rFonts w:ascii="Times New Roman" w:hAnsi="Times New Roman" w:cs="Times New Roman"/>
+          <w:sz w:val="28"/>
+          <w:szCs w:val="28"/>
+        </w:rPr>
+        <w:t xml:space="preserve">  </w:t>
+      </w:r>
+      <w:bookmarkStart w:id="0" w:name="_GoBack"/>
+      <w:bookmarkEnd w:id="0"/>
+      <w:r>
+        <w:rPr>
+          <w:rFonts w:ascii="Times New Roman" w:hAnsi="Times New Roman" w:cs="Times New Roman"/>
+          <w:sz w:val="28"/>
+          <w:szCs w:val="28"/>
+        </w:rPr>
+        <w:t>□</w:t>
+      </w:r>
+      <w:r>
+        <w:rPr>
+          <w:rFonts w:ascii="Times New Roman" w:hAnsi="Times New Roman" w:cs="Times New Roman"/>
+          <w:sz w:val="28"/>
+          <w:szCs w:val="28"/>
+        </w:rPr>
+        <w:t>Elementary</w:t>
+      </w:r>
+    </w:p>
+    <w:p>
+      <w:pPr>
+        <w:rPr>
+          <w:rFonts w:ascii="Times New Roman" w:hAnsi="Times New Roman" w:cs="Times New Roman"/>
+          <w:sz w:val="28"/>
+          <w:szCs w:val="28"/>
+        </w:rPr>
+      </w:pPr>
+      <w:r>
+        <w:rPr>
+          <w:rFonts w:ascii="Times New Roman" w:hAnsi="Times New Roman" w:cs="Times New Roman"/>
+          <w:sz w:val="28"/>
+          <w:szCs w:val="28"/>
+        </w:rPr>
+        <w:t xml:space="preserve">            </w:t>
+      </w:r>
+      <w:r>
+        <w:rPr>
+          <w:rFonts w:ascii="Times New Roman" w:hAnsi="Times New Roman" w:cs="Times New Roman"/>
+          <w:sz w:val="28"/>
+          <w:szCs w:val="28"/>
+        </w:rPr>
+        <w:t>□</w:t>
+      </w:r>
+      <w:r>
+        <w:rPr>
+          <w:rFonts w:ascii="Times New Roman" w:hAnsi="Times New Roman" w:cs="Times New Roman"/>
+          <w:sz w:val="28"/>
+          <w:szCs w:val="28"/>
+        </w:rPr>
+        <w:t>High School</w:t>
+      </w:r>
+    </w:p>
+    <w:p>
+      <w:pPr>
+        <w:rPr>
+          <w:rFonts w:ascii="Times New Roman" w:hAnsi="Times New Roman" w:cs="Times New Roman"/>
+          <w:sz w:val="28"/>
+          <w:szCs w:val="28"/>
+        </w:rPr>
+      </w:pPr>
+    </w:p>
+    <w:p>
+      <w:pPr>
+        <w:pStyle w:val="ListParagraph"/>
+        <w:numPr>
+          <w:ilvl w:val="0"/>
+          <w:numId w:val="2"/>
+        </w:numPr>
+        <w:rPr>
+          <w:rFonts w:ascii="Times New Roman" w:hAnsi="Times New Roman" w:cs="Times New Roman"/>
+          <w:sz w:val="28"/>
+          <w:szCs w:val="28"/>
+        </w:rPr>
+      </w:pPr>
+      <w:r>
+        <w:rPr>
+          <w:rFonts w:ascii="Times New Roman" w:hAnsi="Times New Roman" w:cs="Times New Roman"/>
+          <w:sz w:val="28"/>
+          <w:szCs w:val="28"/>
+        </w:rPr>
+        <w:t>Do you still intend to pursue your college education here after graduating?</w:t>
+      </w:r>
+    </w:p>
+    <w:p>
+      <w:pPr>
+        <w:ind w:left="720"/>
+        <w:rPr>
+          <w:rFonts w:ascii="Times New Roman" w:hAnsi="Times New Roman" w:cs="Times New Roman"/>
+          <w:sz w:val="28"/>
+          <w:szCs w:val="28"/>
+        </w:rPr>
+      </w:pPr>
+      <w:r>
+        <w:rPr>
+          <w:rFonts w:ascii="Times New Roman" w:hAnsi="Times New Roman" w:cs="Times New Roman"/>
+          <w:sz w:val="28"/>
+          <w:szCs w:val="28"/>
+        </w:rPr>
+        <w:t>□</w:t>
+      </w:r>
+      <w:r>
+        <w:rPr>
+          <w:rFonts w:ascii="Times New Roman" w:hAnsi="Times New Roman" w:cs="Times New Roman"/>
+          <w:sz w:val="28"/>
+          <w:szCs w:val="28"/>
+        </w:rPr>
+        <w:t>Yes</w:t>
+      </w:r>
+    </w:p>
+    <w:p>
+      <w:pPr>
+        <w:ind w:left="720"/>
+        <w:rPr>
+          <w:rFonts w:ascii="Times New Roman" w:hAnsi="Times New Roman" w:cs="Times New Roman"/>
+          <w:sz w:val="28"/>
+          <w:szCs w:val="28"/>
+        </w:rPr>
+      </w:pPr>
+      <w:r>
+        <w:rPr>
+          <w:rFonts w:ascii="Times New Roman" w:hAnsi="Times New Roman" w:cs="Times New Roman"/>
+          <w:sz w:val="28"/>
+          <w:szCs w:val="28"/>
+        </w:rPr>
+        <w:t>□</w:t>
+      </w:r>
+      <w:r>
+        <w:rPr>
+          <w:rFonts w:ascii="Times New Roman" w:hAnsi="Times New Roman" w:cs="Times New Roman"/>
+          <w:sz w:val="28"/>
+          <w:szCs w:val="28"/>
+        </w:rPr>
+        <w:t>No</w:t>
+      </w:r>
+    </w:p>
+    <w:p>
+      <w:pPr>
+        <w:rPr>
+          <w:rFonts w:ascii="Times New Roman" w:hAnsi="Times New Roman" w:cs="Times New Roman"/>
+          <w:sz w:val="28"/>
+          <w:szCs w:val="28"/>
+        </w:rPr>
+      </w:pPr>
+    </w:p>
+    <w:p>
+      <w:pPr>
+        <w:rPr>
+          <w:rFonts w:ascii="Times New Roman" w:hAnsi="Times New Roman" w:cs="Times New Roman"/>
+          <w:sz w:val="28"/>
+          <w:szCs w:val="28"/>
+        </w:rPr>
+      </w:pPr>
+      <w:r>
+        <w:rPr>
+          <w:rFonts w:ascii="Times New Roman" w:hAnsi="Times New Roman" w:cs="Times New Roman"/>
+          <w:sz w:val="28"/>
+          <w:szCs w:val="28"/>
+        </w:rPr>
+        <w:t xml:space="preserve">           If No: Check the reasons why you do not pursue education here</w:t>
+      </w:r>
+    </w:p>
+    <w:p>
+      <w:pPr>
+        <w:rPr>
+          <w:rFonts w:ascii="Times New Roman" w:hAnsi="Times New Roman" w:cs="Times New Roman"/>
+          <w:sz w:val="28"/>
+          <w:szCs w:val="28"/>
+        </w:rPr>
+      </w:pPr>
+      <w:r>
+        <w:rPr>
+          <w:rFonts w:ascii="Times New Roman" w:hAnsi="Times New Roman" w:cs="Times New Roman"/>
+          <w:sz w:val="28"/>
+          <w:szCs w:val="28"/>
+        </w:rPr>
+        <w:t xml:space="preserve">           </w:t>
+      </w:r>
+      <w:r>
+        <w:rPr>
+          <w:rFonts w:ascii="Times New Roman" w:hAnsi="Times New Roman" w:cs="Times New Roman"/>
+          <w:sz w:val="28"/>
+          <w:szCs w:val="28"/>
+        </w:rPr>
+        <w:t>□</w:t>
+      </w:r>
+      <w:r>
+        <w:rPr>
+          <w:rFonts w:ascii="Times New Roman" w:hAnsi="Times New Roman" w:cs="Times New Roman"/>
+          <w:sz w:val="28"/>
+          <w:szCs w:val="28"/>
+        </w:rPr>
+        <w:t>Program Offered &amp; Specialization</w:t>
+      </w:r>
+    </w:p>
+    <w:p>
+      <w:pPr>
+        <w:rPr>
+          <w:rFonts w:ascii="Times New Roman" w:hAnsi="Times New Roman" w:cs="Times New Roman"/>
+          <w:sz w:val="28"/>
+          <w:szCs w:val="28"/>
+        </w:rPr>
+      </w:pPr>
+      <w:r>
+        <w:rPr>
+          <w:rFonts w:ascii="Times New Roman" w:hAnsi="Times New Roman" w:cs="Times New Roman"/>
+          <w:sz w:val="28"/>
+          <w:szCs w:val="28"/>
+        </w:rPr>
+        <w:t xml:space="preserve">           </w:t>
+      </w:r>
+      <w:r>
+        <w:rPr>
+          <w:rFonts w:ascii="Times New Roman" w:hAnsi="Times New Roman" w:cs="Times New Roman"/>
+          <w:sz w:val="28"/>
+          <w:szCs w:val="28"/>
+        </w:rPr>
+        <w:t>□</w:t>
+      </w:r>
+      <w:r>
+        <w:rPr>
+          <w:rFonts w:ascii="Times New Roman" w:hAnsi="Times New Roman" w:cs="Times New Roman"/>
+          <w:sz w:val="28"/>
+          <w:szCs w:val="28"/>
+        </w:rPr>
+        <w:t>Reputation of the School</w:t>
+      </w:r>
+    </w:p>
+    <w:p>
+      <w:pPr>
+        <w:rPr>
+          <w:rFonts w:ascii="Times New Roman" w:hAnsi="Times New Roman" w:cs="Times New Roman"/>
+          <w:sz w:val="28"/>
+          <w:szCs w:val="28"/>
+        </w:rPr>
+      </w:pPr>
+      <w:r>
+        <w:rPr>
+          <w:rFonts w:ascii="Times New Roman" w:hAnsi="Times New Roman" w:cs="Times New Roman"/>
+          <w:sz w:val="28"/>
+          <w:szCs w:val="28"/>
+        </w:rPr>
+        <w:t xml:space="preserve">           </w:t>
+      </w:r>
+      <w:r>
+        <w:rPr>
+          <w:rFonts w:ascii="Times New Roman" w:hAnsi="Times New Roman" w:cs="Times New Roman"/>
+          <w:sz w:val="28"/>
+          <w:szCs w:val="28"/>
+        </w:rPr>
+        <w:t>□</w:t>
+      </w:r>
+      <w:r>
+        <w:rPr>
+          <w:rFonts w:ascii="Times New Roman" w:hAnsi="Times New Roman" w:cs="Times New Roman"/>
+          <w:sz w:val="28"/>
+          <w:szCs w:val="28"/>
+        </w:rPr>
+        <w:t>Quality of Training</w:t>
+      </w:r>
+    </w:p>
+    <w:p>
+      <w:pPr>
+        <w:rPr>
+          <w:rFonts w:ascii="Times New Roman" w:hAnsi="Times New Roman" w:cs="Times New Roman"/>
+          <w:sz w:val="28"/>
+          <w:szCs w:val="28"/>
+        </w:rPr>
+      </w:pPr>
+      <w:r>
+        <w:rPr>
+          <w:rFonts w:ascii="Times New Roman" w:hAnsi="Times New Roman" w:cs="Times New Roman"/>
+          <w:sz w:val="28"/>
+          <w:szCs w:val="28"/>
+        </w:rPr>
+        <w:t xml:space="preserve">           </w:t>
+      </w:r>
+      <w:r>
+        <w:rPr>
+          <w:rFonts w:ascii="Times New Roman" w:hAnsi="Times New Roman" w:cs="Times New Roman"/>
+          <w:sz w:val="28"/>
+          <w:szCs w:val="28"/>
+        </w:rPr>
+        <w:t>□</w:t>
+      </w:r>
+      <w:r>
+        <w:rPr>
+          <w:rFonts w:ascii="Times New Roman" w:hAnsi="Times New Roman" w:cs="Times New Roman"/>
+          <w:sz w:val="28"/>
+          <w:szCs w:val="28"/>
+        </w:rPr>
+        <w:t>The Location of the School (Commute, Bus-service)</w:t>
+      </w:r>
+    </w:p>
+    <w:p>
+      <w:pPr>
+        <w:rPr>
+          <w:rFonts w:ascii="Times New Roman" w:hAnsi="Times New Roman" w:cs="Times New Roman"/>
+          <w:sz w:val="28"/>
+          <w:szCs w:val="28"/>
+        </w:rPr>
+      </w:pPr>
+      <w:r>
+        <w:rPr>
+          <w:rFonts w:ascii="Times New Roman" w:hAnsi="Times New Roman" w:cs="Times New Roman"/>
+          <w:sz w:val="28"/>
+          <w:szCs w:val="28"/>
+        </w:rPr>
+        <w:t xml:space="preserve">           </w:t>
+      </w:r>
+      <w:r>
+        <w:rPr>
+          <w:rFonts w:ascii="Times New Roman" w:hAnsi="Times New Roman" w:cs="Times New Roman"/>
+          <w:sz w:val="28"/>
+          <w:szCs w:val="28"/>
+        </w:rPr>
+        <w:t>□Tuition Fees</w:t>
+      </w:r>
+    </w:p>
+    <w:p>
+      <w:pPr>
+        <w:rPr>
+          <w:rFonts w:ascii="Times New Roman" w:hAnsi="Times New Roman" w:cs="Times New Roman"/>
+          <w:sz w:val="28"/>
+          <w:szCs w:val="28"/>
+        </w:rPr>
+      </w:pPr>
+      <w:r>
+        <w:rPr>
+          <w:rFonts w:ascii="Times New Roman" w:hAnsi="Times New Roman" w:cs="Times New Roman"/>
+          <w:sz w:val="28"/>
+          <w:szCs w:val="28"/>
+        </w:rPr>
+        <w:t xml:space="preserve">           □</w:t>
+      </w:r>
+      <w:r>
+        <w:rPr>
+          <w:rFonts w:ascii="Times New Roman" w:hAnsi="Times New Roman" w:cs="Times New Roman"/>
+          <w:sz w:val="28"/>
+          <w:szCs w:val="28"/>
+        </w:rPr>
+        <w:t>Peers</w:t>
+      </w:r>
+    </w:p>
+    <w:p>
+      <w:pPr>
         <w:rPr>
           <w:rFonts w:ascii="Times New Roman" w:hAnsi="Times New Roman" w:cs="Times New Roman"/>
           <w:sz w:val="24"/>
           <w:szCs w:val="24"/>
         </w:rPr>
       </w:pPr>
-      <w:bookmarkStart w:id="0" w:name="_GoBack"/>
-      <w:bookmarkEnd w:id="0"/>
     </w:p>
     <w:sectPr>
       <w:pgSz w:w="12240" w:h="15840"/>
@@ -26,6 +406,95 @@
 <file path=word/numbering.xml><?xml version="1.0" encoding="utf-8"?>
 <w:numbering xmlns:wpc="http://schemas.microsoft.com/office/word/2010/wordprocessingCanvas" xmlns:mc="http://schemas.openxmlformats.org/markup-compatibility/2006" xmlns:o="urn:schemas-microsoft-com:office:office" xmlns:r="http://schemas.openxmlformats.org/officeDocument/2006/relationships" xmlns:m="http://schemas.openxmlformats.org/officeDocument/2006/math" xmlns:v="urn:schemas-microsoft-com:vml" xmlns:wp14="http://schemas.microsoft.com/office/word/2010/wordprocessingDrawing" xmlns:wp="http://schemas.openxmlformats.org/drawingml/2006/wordprocessingDrawing" xmlns:w10="urn:schemas-microsoft-com:office:word" xmlns:w="http://schemas.openxmlformats.org/wordprocessingml/2006/main" xmlns:w14="http://schemas.microsoft.com/office/word/2010/wordml" xmlns:w15="http://schemas.microsoft.com/office/word/2012/wordml" xmlns:wpg="http://schemas.microsoft.com/office/word/2010/wordprocessingGroup" xmlns:wpi="http://schemas.microsoft.com/office/word/2010/wordprocessingInk" xmlns:wne="http://schemas.microsoft.com/office/word/2006/wordml" xmlns:wps="http://schemas.microsoft.com/office/word/2010/wordprocessingShape" mc:Ignorable="w14 w15 wp14">
   <w:abstractNum w:abstractNumId="0">
+    <w:nsid w:val="5CDA7255"/>
+    <w:multiLevelType w:val="hybridMultilevel"/>
+    <w:tmpl w:val="2A7E81F8"/>
+    <w:lvl w:ilvl="0" w:tplc="8056ECDA">
+      <w:start w:val="1"/>
+      <w:numFmt w:val="decimal"/>
+      <w:lvlText w:val="%1.)"/>
+      <w:lvlJc w:val="left"/>
+      <w:pPr>
+        <w:ind w:left="720" w:hanging="360"/>
+      </w:pPr>
+      <w:rPr>
+        <w:rFonts w:hint="default"/>
+      </w:rPr>
+    </w:lvl>
+    <w:lvl w:ilvl="1" w:tplc="04090019" w:tentative="1">
+      <w:start w:val="1"/>
+      <w:numFmt w:val="lowerLetter"/>
+      <w:lvlText w:val="%2."/>
+      <w:lvlJc w:val="left"/>
+      <w:pPr>
+        <w:ind w:left="1440" w:hanging="360"/>
+      </w:pPr>
+    </w:lvl>
+    <w:lvl w:ilvl="2" w:tplc="0409001B" w:tentative="1">
+      <w:start w:val="1"/>
+      <w:numFmt w:val="lowerRoman"/>
+      <w:lvlText w:val="%3."/>
+      <w:lvlJc w:val="right"/>
+      <w:pPr>
+        <w:ind w:left="2160" w:hanging="180"/>
+      </w:pPr>
+    </w:lvl>
+    <w:lvl w:ilvl="3" w:tplc="0409000F" w:tentative="1">
+      <w:start w:val="1"/>
+      <w:numFmt w:val="decimal"/>
+      <w:lvlText w:val="%4."/>
+      <w:lvlJc w:val="left"/>
+      <w:pPr>
+        <w:ind w:left="2880" w:hanging="360"/>
+      </w:pPr>
+    </w:lvl>
+    <w:lvl w:ilvl="4" w:tplc="04090019" w:tentative="1">
+      <w:start w:val="1"/>
+      <w:numFmt w:val="lowerLetter"/>
+      <w:lvlText w:val="%5."/>
+      <w:lvlJc w:val="left"/>
+      <w:pPr>
+        <w:ind w:left="3600" w:hanging="360"/>
+      </w:pPr>
+    </w:lvl>
+    <w:lvl w:ilvl="5" w:tplc="0409001B" w:tentative="1">
+      <w:start w:val="1"/>
+      <w:numFmt w:val="lowerRoman"/>
+      <w:lvlText w:val="%6."/>
+      <w:lvlJc w:val="right"/>
+      <w:pPr>
+        <w:ind w:left="4320" w:hanging="180"/>
+      </w:pPr>
+    </w:lvl>
+    <w:lvl w:ilvl="6" w:tplc="0409000F" w:tentative="1">
+      <w:start w:val="1"/>
+      <w:numFmt w:val="decimal"/>
+      <w:lvlText w:val="%7."/>
+      <w:lvlJc w:val="left"/>
+      <w:pPr>
+        <w:ind w:left="5040" w:hanging="360"/>
+      </w:pPr>
+    </w:lvl>
+    <w:lvl w:ilvl="7" w:tplc="04090019" w:tentative="1">
+      <w:start w:val="1"/>
+      <w:numFmt w:val="lowerLetter"/>
+      <w:lvlText w:val="%8."/>
+      <w:lvlJc w:val="left"/>
+      <w:pPr>
+        <w:ind w:left="5760" w:hanging="360"/>
+      </w:pPr>
+    </w:lvl>
+    <w:lvl w:ilvl="8" w:tplc="0409001B" w:tentative="1">
+      <w:start w:val="1"/>
+      <w:numFmt w:val="lowerRoman"/>
+      <w:lvlText w:val="%9."/>
+      <w:lvlJc w:val="right"/>
+      <w:pPr>
+        <w:ind w:left="6480" w:hanging="180"/>
+      </w:pPr>
+    </w:lvl>
+  </w:abstractNum>
+  <w:abstractNum w:abstractNumId="1">
     <w:nsid w:val="75B1543A"/>
     <w:multiLevelType w:val="hybridMultilevel"/>
     <w:tmpl w:val="0172ABDC"/>
@@ -139,6 +608,9 @@
     </w:lvl>
   </w:abstractNum>
   <w:num w:numId="1">
+    <w:abstractNumId w:val="1"/>
+  </w:num>
+  <w:num w:numId="2">
     <w:abstractNumId w:val="0"/>
   </w:num>
 </w:numbering>
@@ -838,4 +1310,16 @@
     </a:ext>
   </a:extLst>
 </a:theme>
+</file>
+
+<file path=customXml/item1.xml><?xml version="1.0" encoding="utf-8"?>
+<b:Sources xmlns:b="http://schemas.openxmlformats.org/officeDocument/2006/bibliography" xmlns="http://schemas.openxmlformats.org/officeDocument/2006/bibliography" SelectedStyle="\APASixthEditionOfficeOnline.xsl" StyleName="APA" Version="6"/>
+</file>
+
+<file path=customXml/itemProps1.xml><?xml version="1.0" encoding="utf-8"?>
+<ds:datastoreItem xmlns:ds="http://schemas.openxmlformats.org/officeDocument/2006/customXml" ds:itemID="{95E7FB4A-C19A-41A5-81C9-599BBC2A85C7}">
+  <ds:schemaRefs>
+    <ds:schemaRef ds:uri="http://schemas.openxmlformats.org/officeDocument/2006/bibliography"/>
+  </ds:schemaRefs>
+</ds:datastoreItem>
 </file>
</xml_diff>

<commit_message>
Finished Letter to Mr. Judan
</commit_message>
<xml_diff>
--- a/Questionnaire.docx
+++ b/Questionnaire.docx
@@ -2,6 +2,34 @@
 <file path=word/document.xml><?xml version="1.0" encoding="utf-8"?>
 <w:document xmlns:wpc="http://schemas.microsoft.com/office/word/2010/wordprocessingCanvas" xmlns:mc="http://schemas.openxmlformats.org/markup-compatibility/2006" xmlns:o="urn:schemas-microsoft-com:office:office" xmlns:r="http://schemas.openxmlformats.org/officeDocument/2006/relationships" xmlns:m="http://schemas.openxmlformats.org/officeDocument/2006/math" xmlns:v="urn:schemas-microsoft-com:vml" xmlns:wp14="http://schemas.microsoft.com/office/word/2010/wordprocessingDrawing" xmlns:wp="http://schemas.openxmlformats.org/drawingml/2006/wordprocessingDrawing" xmlns:w10="urn:schemas-microsoft-com:office:word" xmlns:w="http://schemas.openxmlformats.org/wordprocessingml/2006/main" xmlns:w14="http://schemas.microsoft.com/office/word/2010/wordml" xmlns:w15="http://schemas.microsoft.com/office/word/2012/wordml" xmlns:wpg="http://schemas.microsoft.com/office/word/2010/wordprocessingGroup" xmlns:wpi="http://schemas.microsoft.com/office/word/2010/wordprocessingInk" xmlns:wne="http://schemas.microsoft.com/office/word/2006/wordml" xmlns:wps="http://schemas.microsoft.com/office/word/2010/wordprocessingShape" mc:Ignorable="w14 w15 wp14">
   <w:body>
+    <w:p>
+      <w:pPr>
+        <w:spacing w:before="240" w:line="360" w:lineRule="auto"/>
+        <w:rPr>
+          <w:rFonts w:ascii="Times New Roman" w:hAnsi="Times New Roman"/>
+          <w:sz w:val="28"/>
+          <w:szCs w:val="28"/>
+        </w:rPr>
+      </w:pPr>
+      <w:bookmarkStart w:id="0" w:name="_GoBack"/>
+      <w:bookmarkEnd w:id="0"/>
+      <w:r>
+        <w:rPr>
+          <w:rFonts w:ascii="Times New Roman" w:hAnsi="Times New Roman"/>
+          <w:sz w:val="28"/>
+          <w:szCs w:val="28"/>
+        </w:rPr>
+        <w:t xml:space="preserve">Directions: For the following items, please fill-up the items below by checking your appropriate responses. All your answers will be </w:t>
+      </w:r>
+      <w:r>
+        <w:rPr>
+          <w:rFonts w:ascii="Times New Roman" w:hAnsi="Times New Roman"/>
+          <w:sz w:val="28"/>
+          <w:szCs w:val="28"/>
+        </w:rPr>
+        <w:t>treated with utmost confidence.</w:t>
+      </w:r>
+    </w:p>
     <w:p>
       <w:pPr>
         <w:pStyle w:val="ListParagraph"/>
@@ -41,8 +69,6 @@
         </w:rPr>
         <w:t xml:space="preserve">  </w:t>
       </w:r>
-      <w:bookmarkStart w:id="0" w:name="_GoBack"/>
-      <w:bookmarkEnd w:id="0"/>
       <w:r>
         <w:rPr>
           <w:rFonts w:ascii="Times New Roman" w:hAnsi="Times New Roman" w:cs="Times New Roman"/>
@@ -199,7 +225,39 @@
           <w:sz w:val="28"/>
           <w:szCs w:val="28"/>
         </w:rPr>
-        <w:t xml:space="preserve">           If No: Check the reasons why you do not pursue education here</w:t>
+        <w:t>If No: Check the reasons</w:t>
+      </w:r>
+      <w:r>
+        <w:rPr>
+          <w:rFonts w:ascii="Times New Roman" w:hAnsi="Times New Roman" w:cs="Times New Roman"/>
+          <w:sz w:val="28"/>
+          <w:szCs w:val="28"/>
+        </w:rPr>
+        <w:t xml:space="preserve"> that apply to you</w:t>
+      </w:r>
+      <w:r>
+        <w:rPr>
+          <w:rFonts w:ascii="Times New Roman" w:hAnsi="Times New Roman" w:cs="Times New Roman"/>
+          <w:sz w:val="28"/>
+          <w:szCs w:val="28"/>
+        </w:rPr>
+        <w:t xml:space="preserve"> why you do not pursue </w:t>
+      </w:r>
+      <w:r>
+        <w:rPr>
+          <w:rFonts w:ascii="Times New Roman" w:hAnsi="Times New Roman" w:cs="Times New Roman"/>
+          <w:sz w:val="28"/>
+          <w:szCs w:val="28"/>
+        </w:rPr>
+        <w:t xml:space="preserve">further </w:t>
+      </w:r>
+      <w:r>
+        <w:rPr>
+          <w:rFonts w:ascii="Times New Roman" w:hAnsi="Times New Roman" w:cs="Times New Roman"/>
+          <w:sz w:val="28"/>
+          <w:szCs w:val="28"/>
+        </w:rPr>
+        <w:t>education here</w:t>
       </w:r>
     </w:p>
     <w:p>
@@ -232,7 +290,7 @@
           <w:sz w:val="28"/>
           <w:szCs w:val="28"/>
         </w:rPr>
-        <w:t>Program Offered &amp; Specialization</w:t>
+        <w:t>The Program of my choice isn’t offered here</w:t>
       </w:r>
     </w:p>
     <w:p>
@@ -265,7 +323,7 @@
           <w:sz w:val="28"/>
           <w:szCs w:val="28"/>
         </w:rPr>
-        <w:t>Reputation of the School</w:t>
+        <w:t xml:space="preserve"> The Reputation of the School might be a hindrance for getting a job</w:t>
       </w:r>
     </w:p>
     <w:p>
@@ -298,7 +356,7 @@
           <w:sz w:val="28"/>
           <w:szCs w:val="28"/>
         </w:rPr>
-        <w:t>Quality of Training</w:t>
+        <w:t xml:space="preserve"> The Quality of Training does not suit to my needs</w:t>
       </w:r>
     </w:p>
     <w:p>
@@ -331,7 +389,7 @@
           <w:sz w:val="28"/>
           <w:szCs w:val="28"/>
         </w:rPr>
-        <w:t>The Location of the School (Commute, Bus-service)</w:t>
+        <w:t xml:space="preserve"> The Availability of the school is a hassle </w:t>
       </w:r>
     </w:p>
     <w:p>
@@ -356,7 +414,15 @@
           <w:sz w:val="28"/>
           <w:szCs w:val="28"/>
         </w:rPr>
-        <w:t>□Tuition Fees</w:t>
+        <w:t>□</w:t>
+      </w:r>
+      <w:r>
+        <w:rPr>
+          <w:rFonts w:ascii="Times New Roman" w:hAnsi="Times New Roman" w:cs="Times New Roman"/>
+          <w:sz w:val="28"/>
+          <w:szCs w:val="28"/>
+        </w:rPr>
+        <w:t xml:space="preserve"> The Tuition Fee is higher here compared to the college of my choice</w:t>
       </w:r>
     </w:p>
     <w:p>
@@ -381,8 +447,17 @@
           <w:sz w:val="28"/>
           <w:szCs w:val="28"/>
         </w:rPr>
-        <w:t>Peers</w:t>
-      </w:r>
+        <w:t xml:space="preserve"> My Peers are in the college of my choice</w:t>
+      </w:r>
+    </w:p>
+    <w:p>
+      <w:pPr>
+        <w:rPr>
+          <w:rFonts w:ascii="Times New Roman" w:hAnsi="Times New Roman" w:cs="Times New Roman"/>
+          <w:sz w:val="24"/>
+          <w:szCs w:val="24"/>
+        </w:rPr>
+      </w:pPr>
     </w:p>
     <w:p>
       <w:pPr>
@@ -1317,7 +1392,7 @@
 </file>
 
 <file path=customXml/itemProps1.xml><?xml version="1.0" encoding="utf-8"?>
-<ds:datastoreItem xmlns:ds="http://schemas.openxmlformats.org/officeDocument/2006/customXml" ds:itemID="{95E7FB4A-C19A-41A5-81C9-599BBC2A85C7}">
+<ds:datastoreItem xmlns:ds="http://schemas.openxmlformats.org/officeDocument/2006/customXml" ds:itemID="{9A690C66-8341-46A4-AE91-AAE400DF0549}">
   <ds:schemaRefs>
     <ds:schemaRef ds:uri="http://schemas.openxmlformats.org/officeDocument/2006/bibliography"/>
   </ds:schemaRefs>

</xml_diff>

<commit_message>
Added To do for Questionnaire
</commit_message>
<xml_diff>
--- a/Questionnaire.docx
+++ b/Questionnaire.docx
@@ -17,7 +17,7 @@
           <w:sz w:val="28"/>
           <w:szCs w:val="28"/>
         </w:rPr>
-        <w:t xml:space="preserve">Directions: For the following items, please fill-up the items below by checking your appropriate responses. All your answers will be </w:t>
+        <w:t xml:space="preserve">Directions: </w:t>
       </w:r>
       <w:r>
         <w:rPr>
@@ -25,8 +25,59 @@
           <w:sz w:val="28"/>
           <w:szCs w:val="28"/>
         </w:rPr>
+        <w:t>P</w:t>
+      </w:r>
+      <w:r>
+        <w:rPr>
+          <w:rFonts w:ascii="Times New Roman" w:hAnsi="Times New Roman"/>
+          <w:sz w:val="28"/>
+          <w:szCs w:val="28"/>
+        </w:rPr>
+        <w:t>le</w:t>
+      </w:r>
+      <w:bookmarkStart w:id="0" w:name="_GoBack"/>
+      <w:bookmarkEnd w:id="0"/>
+      <w:r>
+        <w:rPr>
+          <w:rFonts w:ascii="Times New Roman" w:hAnsi="Times New Roman"/>
+          <w:sz w:val="28"/>
+          <w:szCs w:val="28"/>
+        </w:rPr>
+        <w:t xml:space="preserve">ase fill-up </w:t>
+      </w:r>
+      <w:r>
+        <w:rPr>
+          <w:rFonts w:ascii="Times New Roman" w:hAnsi="Times New Roman"/>
+          <w:sz w:val="28"/>
+          <w:szCs w:val="28"/>
+        </w:rPr>
+        <w:t>the items below by checking the</w:t>
+      </w:r>
+      <w:r>
+        <w:rPr>
+          <w:rFonts w:ascii="Times New Roman" w:hAnsi="Times New Roman"/>
+          <w:sz w:val="28"/>
+          <w:szCs w:val="28"/>
+        </w:rPr>
+        <w:t xml:space="preserve"> appropriate responses. All your answers will be </w:t>
+      </w:r>
+      <w:r>
+        <w:rPr>
+          <w:rFonts w:ascii="Times New Roman" w:hAnsi="Times New Roman"/>
+          <w:sz w:val="28"/>
+          <w:szCs w:val="28"/>
+        </w:rPr>
         <w:t>treated with utmost confidence.</w:t>
       </w:r>
+    </w:p>
+    <w:p>
+      <w:pPr>
+        <w:rPr>
+          <w:rFonts w:ascii="Times New Roman" w:hAnsi="Times New Roman" w:cs="Times New Roman"/>
+          <w:sz w:val="28"/>
+          <w:szCs w:val="28"/>
+        </w:rPr>
+      </w:pPr>
     </w:p>
     <w:p>
       <w:pPr>
@@ -47,7 +98,246 @@
           <w:sz w:val="28"/>
           <w:szCs w:val="28"/>
         </w:rPr>
-        <w:t>When did you start here in DBTC?</w:t>
+        <w:t>What</w:t>
+      </w:r>
+      <w:r>
+        <w:rPr>
+          <w:rFonts w:ascii="Times New Roman" w:hAnsi="Times New Roman" w:cs="Times New Roman"/>
+          <w:sz w:val="28"/>
+          <w:szCs w:val="28"/>
+        </w:rPr>
+        <w:t xml:space="preserve"> i</w:t>
+      </w:r>
+      <w:r>
+        <w:rPr>
+          <w:rFonts w:ascii="Times New Roman" w:hAnsi="Times New Roman" w:cs="Times New Roman"/>
+          <w:sz w:val="28"/>
+          <w:szCs w:val="28"/>
+        </w:rPr>
+        <w:t xml:space="preserve">s </w:t>
+      </w:r>
+      <w:r>
+        <w:rPr>
+          <w:rFonts w:ascii="Times New Roman" w:hAnsi="Times New Roman" w:cs="Times New Roman"/>
+          <w:sz w:val="28"/>
+          <w:szCs w:val="28"/>
+        </w:rPr>
+        <w:t>your current educational status?</w:t>
+      </w:r>
+    </w:p>
+    <w:p>
+      <w:pPr>
+        <w:spacing w:after="0" w:line="240" w:lineRule="auto"/>
+        <w:ind w:left="720"/>
+        <w:rPr>
+          <w:rFonts w:ascii="Times New Roman" w:hAnsi="Times New Roman" w:cs="Times New Roman"/>
+          <w:sz w:val="28"/>
+          <w:szCs w:val="28"/>
+        </w:rPr>
+      </w:pPr>
+      <w:r>
+        <w:rPr>
+          <w:rFonts w:ascii="Times New Roman" w:hAnsi="Times New Roman" w:cs="Times New Roman"/>
+          <w:sz w:val="28"/>
+          <w:szCs w:val="28"/>
+        </w:rPr>
+        <w:t>□</w:t>
+      </w:r>
+      <w:r>
+        <w:rPr>
+          <w:rFonts w:ascii="Times New Roman" w:hAnsi="Times New Roman" w:cs="Times New Roman"/>
+          <w:sz w:val="28"/>
+          <w:szCs w:val="28"/>
+        </w:rPr>
+        <w:t>Grade 10</w:t>
+      </w:r>
+      <w:r>
+        <w:rPr>
+          <w:rFonts w:ascii="Times New Roman" w:hAnsi="Times New Roman" w:cs="Times New Roman"/>
+          <w:sz w:val="28"/>
+          <w:szCs w:val="28"/>
+        </w:rPr>
+        <w:tab/>
+      </w:r>
+      <w:r>
+        <w:rPr>
+          <w:rFonts w:ascii="Times New Roman" w:hAnsi="Times New Roman" w:cs="Times New Roman"/>
+          <w:sz w:val="28"/>
+          <w:szCs w:val="28"/>
+        </w:rPr>
+        <w:tab/>
+      </w:r>
+      <w:r>
+        <w:rPr>
+          <w:rFonts w:ascii="Times New Roman" w:hAnsi="Times New Roman" w:cs="Times New Roman"/>
+          <w:sz w:val="28"/>
+          <w:szCs w:val="28"/>
+        </w:rPr>
+        <w:t>□</w:t>
+      </w:r>
+      <w:r>
+        <w:rPr>
+          <w:rFonts w:ascii="Times New Roman" w:hAnsi="Times New Roman" w:cs="Times New Roman"/>
+          <w:sz w:val="28"/>
+          <w:szCs w:val="28"/>
+        </w:rPr>
+        <w:t xml:space="preserve"> Drop- out</w:t>
+      </w:r>
+      <w:r>
+        <w:rPr>
+          <w:rFonts w:ascii="Times New Roman" w:hAnsi="Times New Roman" w:cs="Times New Roman"/>
+          <w:sz w:val="28"/>
+          <w:szCs w:val="28"/>
+        </w:rPr>
+        <w:t xml:space="preserve"> from DBTC-</w:t>
+      </w:r>
+      <w:r>
+        <w:rPr>
+          <w:rFonts w:ascii="Times New Roman" w:hAnsi="Times New Roman" w:cs="Times New Roman"/>
+          <w:sz w:val="28"/>
+          <w:szCs w:val="28"/>
+        </w:rPr>
+        <w:t>College</w:t>
+      </w:r>
+      <w:r>
+        <w:rPr>
+          <w:rFonts w:ascii="Times New Roman" w:hAnsi="Times New Roman" w:cs="Times New Roman"/>
+          <w:sz w:val="28"/>
+          <w:szCs w:val="28"/>
+        </w:rPr>
+        <w:tab/>
+      </w:r>
+      <w:r>
+        <w:rPr>
+          <w:rFonts w:ascii="Times New Roman" w:hAnsi="Times New Roman" w:cs="Times New Roman"/>
+          <w:sz w:val="28"/>
+          <w:szCs w:val="28"/>
+        </w:rPr>
+        <w:t>□</w:t>
+      </w:r>
+      <w:r>
+        <w:rPr>
+          <w:rFonts w:ascii="Times New Roman" w:hAnsi="Times New Roman" w:cs="Times New Roman"/>
+          <w:sz w:val="28"/>
+          <w:szCs w:val="28"/>
+        </w:rPr>
+        <w:t xml:space="preserve"> </w:t>
+      </w:r>
+      <w:r>
+        <w:rPr>
+          <w:rFonts w:ascii="Times New Roman" w:hAnsi="Times New Roman" w:cs="Times New Roman"/>
+          <w:sz w:val="28"/>
+          <w:szCs w:val="28"/>
+        </w:rPr>
+        <w:t>Transferred to</w:t>
+      </w:r>
+      <w:r>
+        <w:rPr>
+          <w:rFonts w:ascii="Times New Roman" w:hAnsi="Times New Roman" w:cs="Times New Roman"/>
+          <w:sz w:val="28"/>
+          <w:szCs w:val="28"/>
+        </w:rPr>
+        <w:t xml:space="preserve"> </w:t>
+      </w:r>
+    </w:p>
+    <w:p>
+      <w:pPr>
+        <w:spacing w:after="0" w:line="240" w:lineRule="auto"/>
+        <w:ind w:left="720"/>
+        <w:rPr>
+          <w:rFonts w:ascii="Times New Roman" w:hAnsi="Times New Roman" w:cs="Times New Roman"/>
+          <w:sz w:val="28"/>
+          <w:szCs w:val="28"/>
+        </w:rPr>
+      </w:pPr>
+      <w:r>
+        <w:rPr>
+          <w:rFonts w:ascii="Times New Roman" w:hAnsi="Times New Roman" w:cs="Times New Roman"/>
+          <w:sz w:val="28"/>
+          <w:szCs w:val="28"/>
+        </w:rPr>
+        <w:tab/>
+      </w:r>
+      <w:r>
+        <w:rPr>
+          <w:rFonts w:ascii="Times New Roman" w:hAnsi="Times New Roman" w:cs="Times New Roman"/>
+          <w:sz w:val="28"/>
+          <w:szCs w:val="28"/>
+        </w:rPr>
+        <w:tab/>
+      </w:r>
+      <w:r>
+        <w:rPr>
+          <w:rFonts w:ascii="Times New Roman" w:hAnsi="Times New Roman" w:cs="Times New Roman"/>
+          <w:sz w:val="28"/>
+          <w:szCs w:val="28"/>
+        </w:rPr>
+        <w:tab/>
+      </w:r>
+      <w:r>
+        <w:rPr>
+          <w:rFonts w:ascii="Times New Roman" w:hAnsi="Times New Roman" w:cs="Times New Roman"/>
+          <w:sz w:val="28"/>
+          <w:szCs w:val="28"/>
+        </w:rPr>
+        <w:tab/>
+      </w:r>
+      <w:r>
+        <w:rPr>
+          <w:rFonts w:ascii="Times New Roman" w:hAnsi="Times New Roman" w:cs="Times New Roman"/>
+          <w:sz w:val="28"/>
+          <w:szCs w:val="28"/>
+        </w:rPr>
+        <w:tab/>
+      </w:r>
+      <w:r>
+        <w:rPr>
+          <w:rFonts w:ascii="Times New Roman" w:hAnsi="Times New Roman" w:cs="Times New Roman"/>
+          <w:sz w:val="28"/>
+          <w:szCs w:val="28"/>
+        </w:rPr>
+        <w:tab/>
+      </w:r>
+      <w:r>
+        <w:rPr>
+          <w:rFonts w:ascii="Times New Roman" w:hAnsi="Times New Roman" w:cs="Times New Roman"/>
+          <w:sz w:val="28"/>
+          <w:szCs w:val="28"/>
+        </w:rPr>
+        <w:tab/>
+      </w:r>
+      <w:r>
+        <w:rPr>
+          <w:rFonts w:ascii="Times New Roman" w:hAnsi="Times New Roman" w:cs="Times New Roman"/>
+          <w:sz w:val="28"/>
+          <w:szCs w:val="28"/>
+        </w:rPr>
+        <w:tab/>
+      </w:r>
+      <w:r>
+        <w:rPr>
+          <w:rFonts w:ascii="Times New Roman" w:hAnsi="Times New Roman" w:cs="Times New Roman"/>
+          <w:sz w:val="28"/>
+          <w:szCs w:val="28"/>
+        </w:rPr>
+        <w:tab/>
+        <w:t xml:space="preserve">    </w:t>
+      </w:r>
+      <w:r>
+        <w:rPr>
+          <w:rFonts w:ascii="Times New Roman" w:hAnsi="Times New Roman" w:cs="Times New Roman"/>
+          <w:sz w:val="28"/>
+          <w:szCs w:val="28"/>
+        </w:rPr>
+        <w:t>Other</w:t>
+      </w:r>
+      <w:r>
+        <w:rPr>
+          <w:rFonts w:ascii="Times New Roman" w:hAnsi="Times New Roman" w:cs="Times New Roman"/>
+          <w:sz w:val="28"/>
+          <w:szCs w:val="28"/>
+        </w:rPr>
+        <w:t xml:space="preserve"> school</w:t>
       </w:r>
     </w:p>
     <w:p>
@@ -59,66 +349,20 @@
           <w:szCs w:val="28"/>
         </w:rPr>
       </w:pPr>
-      <w:r>
-        <w:rPr>
-          <w:rFonts w:ascii="Times New Roman" w:hAnsi="Times New Roman" w:cs="Times New Roman"/>
-          <w:sz w:val="28"/>
-          <w:szCs w:val="28"/>
-        </w:rPr>
-        <w:t xml:space="preserve">  </w:t>
-      </w:r>
-      <w:r>
-        <w:rPr>
-          <w:rFonts w:ascii="Times New Roman" w:hAnsi="Times New Roman" w:cs="Times New Roman"/>
-          <w:sz w:val="28"/>
-          <w:szCs w:val="28"/>
-        </w:rPr>
-        <w:t>□</w:t>
-      </w:r>
-      <w:r>
-        <w:rPr>
-          <w:rFonts w:ascii="Times New Roman" w:hAnsi="Times New Roman" w:cs="Times New Roman"/>
-          <w:sz w:val="28"/>
-          <w:szCs w:val="28"/>
-        </w:rPr>
-        <w:t>Elementary</w:t>
-      </w:r>
-    </w:p>
-    <w:p>
-      <w:pPr>
-        <w:rPr>
-          <w:rFonts w:ascii="Times New Roman" w:hAnsi="Times New Roman" w:cs="Times New Roman"/>
-          <w:sz w:val="28"/>
-          <w:szCs w:val="28"/>
-        </w:rPr>
-      </w:pPr>
-      <w:r>
-        <w:rPr>
-          <w:rFonts w:ascii="Times New Roman" w:hAnsi="Times New Roman" w:cs="Times New Roman"/>
-          <w:sz w:val="28"/>
-          <w:szCs w:val="28"/>
-        </w:rPr>
-        <w:t xml:space="preserve">            </w:t>
-      </w:r>
-      <w:r>
-        <w:rPr>
-          <w:rFonts w:ascii="Times New Roman" w:hAnsi="Times New Roman" w:cs="Times New Roman"/>
-          <w:sz w:val="28"/>
-          <w:szCs w:val="28"/>
-        </w:rPr>
-        <w:t>□</w:t>
-      </w:r>
-      <w:r>
-        <w:rPr>
-          <w:rFonts w:ascii="Times New Roman" w:hAnsi="Times New Roman" w:cs="Times New Roman"/>
-          <w:sz w:val="28"/>
-          <w:szCs w:val="28"/>
-        </w:rPr>
-        <w:t>High School</w:t>
-      </w:r>
-    </w:p>
-    <w:p>
-      <w:pPr>
+    </w:p>
+    <w:p>
+      <w:pPr>
+        <w:pStyle w:val="ListParagraph"/>
+        <w:rPr>
+          <w:rFonts w:ascii="Times New Roman" w:hAnsi="Times New Roman" w:cs="Times New Roman"/>
+          <w:sz w:val="28"/>
+          <w:szCs w:val="28"/>
+        </w:rPr>
+      </w:pPr>
+    </w:p>
+    <w:p>
+      <w:pPr>
+        <w:pStyle w:val="ListParagraph"/>
         <w:rPr>
           <w:rFonts w:ascii="Times New Roman" w:hAnsi="Times New Roman" w:cs="Times New Roman"/>
           <w:sz w:val="28"/>
@@ -145,7 +389,7 @@
           <w:sz w:val="28"/>
           <w:szCs w:val="28"/>
         </w:rPr>
-        <w:t>Do you still intend to pursue your college education here after graduating?</w:t>
+        <w:t>What program (course) are you going to pursue after graduating?</w:t>
       </w:r>
     </w:p>
     <w:p>
@@ -163,319 +407,12 @@
           <w:sz w:val="28"/>
           <w:szCs w:val="28"/>
         </w:rPr>
-        <w:t>□</w:t>
-      </w:r>
-      <w:r>
-        <w:rPr>
-          <w:rFonts w:ascii="Times New Roman" w:hAnsi="Times New Roman" w:cs="Times New Roman"/>
-          <w:sz w:val="28"/>
-          <w:szCs w:val="28"/>
-        </w:rPr>
-        <w:t>Yes</w:t>
-      </w:r>
-    </w:p>
-    <w:p>
-      <w:pPr>
-        <w:ind w:left="720"/>
-        <w:rPr>
-          <w:rFonts w:ascii="Times New Roman" w:hAnsi="Times New Roman" w:cs="Times New Roman"/>
-          <w:sz w:val="28"/>
-          <w:szCs w:val="28"/>
-        </w:rPr>
-      </w:pPr>
-      <w:r>
-        <w:rPr>
-          <w:rFonts w:ascii="Times New Roman" w:hAnsi="Times New Roman" w:cs="Times New Roman"/>
-          <w:sz w:val="28"/>
-          <w:szCs w:val="28"/>
-        </w:rPr>
-        <w:t>□</w:t>
-      </w:r>
-      <w:r>
-        <w:rPr>
-          <w:rFonts w:ascii="Times New Roman" w:hAnsi="Times New Roman" w:cs="Times New Roman"/>
-          <w:sz w:val="28"/>
-          <w:szCs w:val="28"/>
-        </w:rPr>
-        <w:t>No</w:t>
-      </w:r>
-    </w:p>
-    <w:p>
-      <w:pPr>
-        <w:rPr>
-          <w:rFonts w:ascii="Times New Roman" w:hAnsi="Times New Roman" w:cs="Times New Roman"/>
-          <w:sz w:val="28"/>
-          <w:szCs w:val="28"/>
-        </w:rPr>
-      </w:pPr>
-    </w:p>
-    <w:p>
-      <w:pPr>
-        <w:rPr>
-          <w:rFonts w:ascii="Times New Roman" w:hAnsi="Times New Roman" w:cs="Times New Roman"/>
-          <w:sz w:val="28"/>
-          <w:szCs w:val="28"/>
-        </w:rPr>
-      </w:pPr>
-      <w:r>
-        <w:rPr>
-          <w:rFonts w:ascii="Times New Roman" w:hAnsi="Times New Roman" w:cs="Times New Roman"/>
-          <w:sz w:val="28"/>
-          <w:szCs w:val="28"/>
-        </w:rPr>
-        <w:t>If No: Check the reasons</w:t>
-      </w:r>
-      <w:r>
-        <w:rPr>
-          <w:rFonts w:ascii="Times New Roman" w:hAnsi="Times New Roman" w:cs="Times New Roman"/>
-          <w:sz w:val="28"/>
-          <w:szCs w:val="28"/>
-        </w:rPr>
-        <w:t xml:space="preserve"> that apply to you</w:t>
-      </w:r>
-      <w:r>
-        <w:rPr>
-          <w:rFonts w:ascii="Times New Roman" w:hAnsi="Times New Roman" w:cs="Times New Roman"/>
-          <w:sz w:val="28"/>
-          <w:szCs w:val="28"/>
-        </w:rPr>
-        <w:t xml:space="preserve"> why you do not pursue </w:t>
-      </w:r>
-      <w:r>
-        <w:rPr>
-          <w:rFonts w:ascii="Times New Roman" w:hAnsi="Times New Roman" w:cs="Times New Roman"/>
-          <w:sz w:val="28"/>
-          <w:szCs w:val="28"/>
-        </w:rPr>
-        <w:t xml:space="preserve">further </w:t>
-      </w:r>
-      <w:r>
-        <w:rPr>
-          <w:rFonts w:ascii="Times New Roman" w:hAnsi="Times New Roman" w:cs="Times New Roman"/>
-          <w:sz w:val="28"/>
-          <w:szCs w:val="28"/>
-        </w:rPr>
-        <w:t>education here</w:t>
-      </w:r>
-    </w:p>
-    <w:p>
-      <w:pPr>
-        <w:rPr>
-          <w:rFonts w:ascii="Times New Roman" w:hAnsi="Times New Roman" w:cs="Times New Roman"/>
-          <w:sz w:val="28"/>
-          <w:szCs w:val="28"/>
-        </w:rPr>
-      </w:pPr>
-      <w:r>
-        <w:rPr>
-          <w:rFonts w:ascii="Times New Roman" w:hAnsi="Times New Roman" w:cs="Times New Roman"/>
-          <w:sz w:val="28"/>
-          <w:szCs w:val="28"/>
-        </w:rPr>
-        <w:t xml:space="preserve">           </w:t>
-      </w:r>
-      <w:r>
-        <w:rPr>
-          <w:rFonts w:ascii="Times New Roman" w:hAnsi="Times New Roman" w:cs="Times New Roman"/>
-          <w:sz w:val="28"/>
-          <w:szCs w:val="28"/>
-        </w:rPr>
-        <w:t>□</w:t>
-      </w:r>
-      <w:r>
-        <w:rPr>
-          <w:rFonts w:ascii="Times New Roman" w:hAnsi="Times New Roman" w:cs="Times New Roman"/>
-          <w:sz w:val="28"/>
-          <w:szCs w:val="28"/>
-        </w:rPr>
-        <w:t xml:space="preserve"> </w:t>
-      </w:r>
-      <w:bookmarkStart w:id="0" w:name="_GoBack"/>
-      <w:bookmarkEnd w:id="0"/>
-      <w:r>
-        <w:rPr>
-          <w:rFonts w:ascii="Times New Roman" w:hAnsi="Times New Roman" w:cs="Times New Roman"/>
-          <w:sz w:val="28"/>
-          <w:szCs w:val="28"/>
-        </w:rPr>
-        <w:t>The Program of my choice isn’t offered here</w:t>
-      </w:r>
-    </w:p>
-    <w:p>
-      <w:pPr>
-        <w:rPr>
-          <w:rFonts w:ascii="Times New Roman" w:hAnsi="Times New Roman" w:cs="Times New Roman"/>
-          <w:sz w:val="28"/>
-          <w:szCs w:val="28"/>
-        </w:rPr>
-      </w:pPr>
-      <w:r>
-        <w:rPr>
-          <w:rFonts w:ascii="Times New Roman" w:hAnsi="Times New Roman" w:cs="Times New Roman"/>
-          <w:sz w:val="28"/>
-          <w:szCs w:val="28"/>
-        </w:rPr>
-        <w:t xml:space="preserve">           </w:t>
-      </w:r>
-      <w:r>
-        <w:rPr>
-          <w:rFonts w:ascii="Times New Roman" w:hAnsi="Times New Roman" w:cs="Times New Roman"/>
-          <w:sz w:val="28"/>
-          <w:szCs w:val="28"/>
-        </w:rPr>
-        <w:t>□</w:t>
-      </w:r>
-      <w:r>
-        <w:rPr>
-          <w:rFonts w:ascii="Times New Roman" w:hAnsi="Times New Roman" w:cs="Times New Roman"/>
-          <w:sz w:val="28"/>
-          <w:szCs w:val="28"/>
-        </w:rPr>
-        <w:t xml:space="preserve"> The Reputation of the School might be a hindrance for getting a job</w:t>
-      </w:r>
-    </w:p>
-    <w:p>
-      <w:pPr>
-        <w:rPr>
-          <w:rFonts w:ascii="Times New Roman" w:hAnsi="Times New Roman" w:cs="Times New Roman"/>
-          <w:sz w:val="28"/>
-          <w:szCs w:val="28"/>
-        </w:rPr>
-      </w:pPr>
-      <w:r>
-        <w:rPr>
-          <w:rFonts w:ascii="Times New Roman" w:hAnsi="Times New Roman" w:cs="Times New Roman"/>
-          <w:sz w:val="28"/>
-          <w:szCs w:val="28"/>
-        </w:rPr>
-        <w:t xml:space="preserve">           </w:t>
-      </w:r>
-      <w:r>
-        <w:rPr>
-          <w:rFonts w:ascii="Times New Roman" w:hAnsi="Times New Roman" w:cs="Times New Roman"/>
-          <w:sz w:val="28"/>
-          <w:szCs w:val="28"/>
-        </w:rPr>
-        <w:t>□</w:t>
-      </w:r>
-      <w:r>
-        <w:rPr>
-          <w:rFonts w:ascii="Times New Roman" w:hAnsi="Times New Roman" w:cs="Times New Roman"/>
-          <w:sz w:val="28"/>
-          <w:szCs w:val="28"/>
-        </w:rPr>
-        <w:t xml:space="preserve"> The Quality of Training does not suit to my needs</w:t>
-      </w:r>
-    </w:p>
-    <w:p>
-      <w:pPr>
-        <w:rPr>
-          <w:rFonts w:ascii="Times New Roman" w:hAnsi="Times New Roman" w:cs="Times New Roman"/>
-          <w:sz w:val="28"/>
-          <w:szCs w:val="28"/>
-        </w:rPr>
-      </w:pPr>
-      <w:r>
-        <w:rPr>
-          <w:rFonts w:ascii="Times New Roman" w:hAnsi="Times New Roman" w:cs="Times New Roman"/>
-          <w:sz w:val="28"/>
-          <w:szCs w:val="28"/>
-        </w:rPr>
-        <w:t xml:space="preserve">           </w:t>
-      </w:r>
-      <w:r>
-        <w:rPr>
-          <w:rFonts w:ascii="Times New Roman" w:hAnsi="Times New Roman" w:cs="Times New Roman"/>
-          <w:sz w:val="28"/>
-          <w:szCs w:val="28"/>
-        </w:rPr>
-        <w:t>□</w:t>
-      </w:r>
-      <w:r>
-        <w:rPr>
-          <w:rFonts w:ascii="Times New Roman" w:hAnsi="Times New Roman" w:cs="Times New Roman"/>
-          <w:sz w:val="28"/>
-          <w:szCs w:val="28"/>
-        </w:rPr>
-        <w:t xml:space="preserve"> The Availab</w:t>
-      </w:r>
-      <w:r>
-        <w:rPr>
-          <w:rFonts w:ascii="Times New Roman" w:hAnsi="Times New Roman" w:cs="Times New Roman"/>
-          <w:sz w:val="28"/>
-          <w:szCs w:val="28"/>
-        </w:rPr>
-        <w:t>ility of the school is too far from my residence</w:t>
-      </w:r>
-    </w:p>
-    <w:p>
-      <w:pPr>
-        <w:rPr>
-          <w:rFonts w:ascii="Times New Roman" w:hAnsi="Times New Roman" w:cs="Times New Roman"/>
-          <w:sz w:val="28"/>
-          <w:szCs w:val="28"/>
-        </w:rPr>
-      </w:pPr>
-      <w:r>
-        <w:rPr>
-          <w:rFonts w:ascii="Times New Roman" w:hAnsi="Times New Roman" w:cs="Times New Roman"/>
-          <w:sz w:val="28"/>
-          <w:szCs w:val="28"/>
-        </w:rPr>
-        <w:t xml:space="preserve">           </w:t>
-      </w:r>
-      <w:r>
-        <w:rPr>
-          <w:rFonts w:ascii="Times New Roman" w:hAnsi="Times New Roman" w:cs="Times New Roman"/>
-          <w:sz w:val="28"/>
-          <w:szCs w:val="28"/>
-        </w:rPr>
-        <w:t>□</w:t>
-      </w:r>
-      <w:r>
-        <w:rPr>
-          <w:rFonts w:ascii="Times New Roman" w:hAnsi="Times New Roman" w:cs="Times New Roman"/>
-          <w:sz w:val="28"/>
-          <w:szCs w:val="28"/>
-        </w:rPr>
-        <w:t xml:space="preserve"> The Tuition Fee is higher here compared to the college of my choice</w:t>
-      </w:r>
-    </w:p>
-    <w:p>
-      <w:pPr>
-        <w:rPr>
-          <w:rFonts w:ascii="Times New Roman" w:hAnsi="Times New Roman" w:cs="Times New Roman"/>
-          <w:sz w:val="28"/>
-          <w:szCs w:val="28"/>
-        </w:rPr>
-      </w:pPr>
-      <w:r>
-        <w:rPr>
-          <w:rFonts w:ascii="Times New Roman" w:hAnsi="Times New Roman" w:cs="Times New Roman"/>
-          <w:sz w:val="28"/>
-          <w:szCs w:val="28"/>
-        </w:rPr>
-        <w:t xml:space="preserve">           □</w:t>
-      </w:r>
-      <w:r>
-        <w:rPr>
-          <w:rFonts w:ascii="Times New Roman" w:hAnsi="Times New Roman" w:cs="Times New Roman"/>
-          <w:sz w:val="28"/>
-          <w:szCs w:val="28"/>
-        </w:rPr>
-        <w:t xml:space="preserve"> My Peers</w:t>
-      </w:r>
-      <w:r>
-        <w:rPr>
-          <w:rFonts w:ascii="Times New Roman" w:hAnsi="Times New Roman" w:cs="Times New Roman"/>
-          <w:sz w:val="28"/>
-          <w:szCs w:val="28"/>
-        </w:rPr>
-        <w:t xml:space="preserve"> are in the college of my choice</w:t>
-      </w:r>
-    </w:p>
-    <w:p>
-      <w:pPr>
+        <w:t xml:space="preserve"> _________________________________________</w:t>
+      </w:r>
+    </w:p>
+    <w:p>
+      <w:pPr>
+        <w:pStyle w:val="ListParagraph"/>
         <w:rPr>
           <w:rFonts w:ascii="Times New Roman" w:hAnsi="Times New Roman" w:cs="Times New Roman"/>
           <w:sz w:val="28"/>
@@ -502,7 +439,7 @@
           <w:sz w:val="28"/>
           <w:szCs w:val="28"/>
         </w:rPr>
-        <w:t xml:space="preserve"> What Program (course) are you going to pursue after graduating?</w:t>
+        <w:t>Do you still intend to pursue your college education here after graduating?</w:t>
       </w:r>
     </w:p>
     <w:p>
@@ -520,8 +457,617 @@
           <w:sz w:val="28"/>
           <w:szCs w:val="28"/>
         </w:rPr>
-        <w:t xml:space="preserve"> _________________________________________</w:t>
-      </w:r>
+        <w:t>□</w:t>
+      </w:r>
+      <w:r>
+        <w:rPr>
+          <w:rFonts w:ascii="Times New Roman" w:hAnsi="Times New Roman" w:cs="Times New Roman"/>
+          <w:sz w:val="28"/>
+          <w:szCs w:val="28"/>
+        </w:rPr>
+        <w:t>Yes</w:t>
+      </w:r>
+    </w:p>
+    <w:p>
+      <w:pPr>
+        <w:ind w:left="720"/>
+        <w:rPr>
+          <w:rFonts w:ascii="Times New Roman" w:hAnsi="Times New Roman" w:cs="Times New Roman"/>
+          <w:sz w:val="28"/>
+          <w:szCs w:val="28"/>
+        </w:rPr>
+      </w:pPr>
+      <w:r>
+        <w:rPr>
+          <w:rFonts w:ascii="Times New Roman" w:hAnsi="Times New Roman" w:cs="Times New Roman"/>
+          <w:sz w:val="28"/>
+          <w:szCs w:val="28"/>
+        </w:rPr>
+        <w:t>□</w:t>
+      </w:r>
+      <w:r>
+        <w:rPr>
+          <w:rFonts w:ascii="Times New Roman" w:hAnsi="Times New Roman" w:cs="Times New Roman"/>
+          <w:sz w:val="28"/>
+          <w:szCs w:val="28"/>
+        </w:rPr>
+        <w:t>No</w:t>
+      </w:r>
+    </w:p>
+    <w:p>
+      <w:pPr>
+        <w:rPr>
+          <w:rFonts w:ascii="Times New Roman" w:hAnsi="Times New Roman" w:cs="Times New Roman"/>
+          <w:sz w:val="28"/>
+          <w:szCs w:val="28"/>
+        </w:rPr>
+      </w:pPr>
+    </w:p>
+    <w:p>
+      <w:pPr>
+        <w:rPr>
+          <w:rFonts w:ascii="Times New Roman" w:hAnsi="Times New Roman" w:cs="Times New Roman"/>
+          <w:sz w:val="28"/>
+          <w:szCs w:val="28"/>
+        </w:rPr>
+      </w:pPr>
+      <w:r>
+        <w:rPr>
+          <w:rFonts w:ascii="Times New Roman" w:hAnsi="Times New Roman" w:cs="Times New Roman"/>
+          <w:sz w:val="28"/>
+          <w:szCs w:val="28"/>
+        </w:rPr>
+        <w:t xml:space="preserve">If No: Check the </w:t>
+      </w:r>
+      <w:r>
+        <w:rPr>
+          <w:rFonts w:ascii="Times New Roman" w:hAnsi="Times New Roman" w:cs="Times New Roman"/>
+          <w:sz w:val="28"/>
+          <w:szCs w:val="28"/>
+        </w:rPr>
+        <w:t xml:space="preserve">following </w:t>
+      </w:r>
+      <w:r>
+        <w:rPr>
+          <w:rFonts w:ascii="Times New Roman" w:hAnsi="Times New Roman" w:cs="Times New Roman"/>
+          <w:sz w:val="28"/>
+          <w:szCs w:val="28"/>
+        </w:rPr>
+        <w:t>reason</w:t>
+      </w:r>
+      <w:r>
+        <w:rPr>
+          <w:rFonts w:ascii="Times New Roman" w:hAnsi="Times New Roman" w:cs="Times New Roman"/>
+          <w:sz w:val="28"/>
+          <w:szCs w:val="28"/>
+        </w:rPr>
+        <w:t>/</w:t>
+      </w:r>
+      <w:r>
+        <w:rPr>
+          <w:rFonts w:ascii="Times New Roman" w:hAnsi="Times New Roman" w:cs="Times New Roman"/>
+          <w:sz w:val="28"/>
+          <w:szCs w:val="28"/>
+        </w:rPr>
+        <w:t>s</w:t>
+      </w:r>
+      <w:r>
+        <w:rPr>
+          <w:rFonts w:ascii="Times New Roman" w:hAnsi="Times New Roman" w:cs="Times New Roman"/>
+          <w:sz w:val="28"/>
+          <w:szCs w:val="28"/>
+        </w:rPr>
+        <w:t xml:space="preserve"> </w:t>
+      </w:r>
+      <w:proofErr w:type="gramStart"/>
+      <w:r>
+        <w:rPr>
+          <w:rFonts w:ascii="Times New Roman" w:hAnsi="Times New Roman" w:cs="Times New Roman"/>
+          <w:sz w:val="28"/>
+          <w:szCs w:val="28"/>
+        </w:rPr>
+        <w:t xml:space="preserve">of </w:t>
+      </w:r>
+      <w:r>
+        <w:rPr>
+          <w:rFonts w:ascii="Times New Roman" w:hAnsi="Times New Roman" w:cs="Times New Roman"/>
+          <w:sz w:val="28"/>
+          <w:szCs w:val="28"/>
+        </w:rPr>
+        <w:t xml:space="preserve"> </w:t>
+      </w:r>
+      <w:r>
+        <w:rPr>
+          <w:rFonts w:ascii="Times New Roman" w:hAnsi="Times New Roman" w:cs="Times New Roman"/>
+          <w:sz w:val="28"/>
+          <w:szCs w:val="28"/>
+        </w:rPr>
+        <w:t>not</w:t>
+      </w:r>
+      <w:proofErr w:type="gramEnd"/>
+      <w:r>
+        <w:rPr>
+          <w:rFonts w:ascii="Times New Roman" w:hAnsi="Times New Roman" w:cs="Times New Roman"/>
+          <w:sz w:val="28"/>
+          <w:szCs w:val="28"/>
+        </w:rPr>
+        <w:t xml:space="preserve"> pursuing</w:t>
+      </w:r>
+      <w:r>
+        <w:rPr>
+          <w:rFonts w:ascii="Times New Roman" w:hAnsi="Times New Roman" w:cs="Times New Roman"/>
+          <w:sz w:val="28"/>
+          <w:szCs w:val="28"/>
+        </w:rPr>
+        <w:t xml:space="preserve"> </w:t>
+      </w:r>
+      <w:r>
+        <w:rPr>
+          <w:rFonts w:ascii="Times New Roman" w:hAnsi="Times New Roman" w:cs="Times New Roman"/>
+          <w:sz w:val="28"/>
+          <w:szCs w:val="28"/>
+        </w:rPr>
+        <w:t xml:space="preserve">college education </w:t>
+      </w:r>
+      <w:r>
+        <w:rPr>
+          <w:rFonts w:ascii="Times New Roman" w:hAnsi="Times New Roman" w:cs="Times New Roman"/>
+          <w:sz w:val="28"/>
+          <w:szCs w:val="28"/>
+        </w:rPr>
+        <w:t xml:space="preserve"> </w:t>
+      </w:r>
+      <w:r>
+        <w:rPr>
+          <w:rFonts w:ascii="Times New Roman" w:hAnsi="Times New Roman" w:cs="Times New Roman"/>
+          <w:sz w:val="28"/>
+          <w:szCs w:val="28"/>
+        </w:rPr>
+        <w:t>at DBTC - College</w:t>
+      </w:r>
+    </w:p>
+    <w:p>
+      <w:pPr>
+        <w:rPr>
+          <w:rFonts w:ascii="Times New Roman" w:hAnsi="Times New Roman" w:cs="Times New Roman"/>
+          <w:sz w:val="28"/>
+          <w:szCs w:val="28"/>
+        </w:rPr>
+      </w:pPr>
+      <w:r>
+        <w:rPr>
+          <w:rFonts w:ascii="Times New Roman" w:hAnsi="Times New Roman" w:cs="Times New Roman"/>
+          <w:sz w:val="28"/>
+          <w:szCs w:val="28"/>
+        </w:rPr>
+        <w:t xml:space="preserve">           </w:t>
+      </w:r>
+      <w:r>
+        <w:rPr>
+          <w:rFonts w:ascii="Times New Roman" w:hAnsi="Times New Roman" w:cs="Times New Roman"/>
+          <w:sz w:val="28"/>
+          <w:szCs w:val="28"/>
+        </w:rPr>
+        <w:t>□</w:t>
+      </w:r>
+      <w:r>
+        <w:rPr>
+          <w:rFonts w:ascii="Times New Roman" w:hAnsi="Times New Roman" w:cs="Times New Roman"/>
+          <w:sz w:val="28"/>
+          <w:szCs w:val="28"/>
+        </w:rPr>
+        <w:t xml:space="preserve"> </w:t>
+      </w:r>
+      <w:r>
+        <w:rPr>
+          <w:rFonts w:ascii="Times New Roman" w:hAnsi="Times New Roman" w:cs="Times New Roman"/>
+          <w:sz w:val="28"/>
+          <w:szCs w:val="28"/>
+        </w:rPr>
+        <w:t>The Program of my choice is</w:t>
+      </w:r>
+      <w:r>
+        <w:rPr>
+          <w:rFonts w:ascii="Times New Roman" w:hAnsi="Times New Roman" w:cs="Times New Roman"/>
+          <w:sz w:val="28"/>
+          <w:szCs w:val="28"/>
+        </w:rPr>
+        <w:t xml:space="preserve"> no</w:t>
+      </w:r>
+      <w:r>
+        <w:rPr>
+          <w:rFonts w:ascii="Times New Roman" w:hAnsi="Times New Roman" w:cs="Times New Roman"/>
+          <w:sz w:val="28"/>
+          <w:szCs w:val="28"/>
+        </w:rPr>
+        <w:t>t offered here</w:t>
+      </w:r>
+    </w:p>
+    <w:p>
+      <w:pPr>
+        <w:rPr>
+          <w:rFonts w:ascii="Times New Roman" w:hAnsi="Times New Roman" w:cs="Times New Roman"/>
+          <w:sz w:val="28"/>
+          <w:szCs w:val="28"/>
+        </w:rPr>
+      </w:pPr>
+      <w:r>
+        <w:rPr>
+          <w:rFonts w:ascii="Times New Roman" w:hAnsi="Times New Roman" w:cs="Times New Roman"/>
+          <w:sz w:val="28"/>
+          <w:szCs w:val="28"/>
+        </w:rPr>
+        <w:t xml:space="preserve">           </w:t>
+      </w:r>
+      <w:r>
+        <w:rPr>
+          <w:rFonts w:ascii="Times New Roman" w:hAnsi="Times New Roman" w:cs="Times New Roman"/>
+          <w:sz w:val="28"/>
+          <w:szCs w:val="28"/>
+        </w:rPr>
+        <w:t>□</w:t>
+      </w:r>
+      <w:r>
+        <w:rPr>
+          <w:rFonts w:ascii="Times New Roman" w:hAnsi="Times New Roman" w:cs="Times New Roman"/>
+          <w:sz w:val="28"/>
+          <w:szCs w:val="28"/>
+        </w:rPr>
+        <w:t xml:space="preserve"> </w:t>
+      </w:r>
+      <w:proofErr w:type="gramStart"/>
+      <w:r>
+        <w:rPr>
+          <w:rFonts w:ascii="Times New Roman" w:hAnsi="Times New Roman" w:cs="Times New Roman"/>
+          <w:sz w:val="28"/>
+          <w:szCs w:val="28"/>
+        </w:rPr>
+        <w:t>The</w:t>
+      </w:r>
+      <w:proofErr w:type="gramEnd"/>
+      <w:r>
+        <w:rPr>
+          <w:rFonts w:ascii="Times New Roman" w:hAnsi="Times New Roman" w:cs="Times New Roman"/>
+          <w:sz w:val="28"/>
+          <w:szCs w:val="28"/>
+        </w:rPr>
+        <w:t xml:space="preserve"> school is not well – known to most companies</w:t>
+      </w:r>
+    </w:p>
+    <w:p>
+      <w:pPr>
+        <w:rPr>
+          <w:rFonts w:ascii="Times New Roman" w:hAnsi="Times New Roman" w:cs="Times New Roman"/>
+          <w:sz w:val="28"/>
+          <w:szCs w:val="28"/>
+        </w:rPr>
+      </w:pPr>
+      <w:r>
+        <w:rPr>
+          <w:rFonts w:ascii="Times New Roman" w:hAnsi="Times New Roman" w:cs="Times New Roman"/>
+          <w:sz w:val="28"/>
+          <w:szCs w:val="28"/>
+        </w:rPr>
+        <w:t xml:space="preserve">           </w:t>
+      </w:r>
+      <w:r>
+        <w:rPr>
+          <w:rFonts w:ascii="Times New Roman" w:hAnsi="Times New Roman" w:cs="Times New Roman"/>
+          <w:sz w:val="28"/>
+          <w:szCs w:val="28"/>
+        </w:rPr>
+        <w:t>□</w:t>
+      </w:r>
+      <w:r>
+        <w:rPr>
+          <w:rFonts w:ascii="Times New Roman" w:hAnsi="Times New Roman" w:cs="Times New Roman"/>
+          <w:sz w:val="28"/>
+          <w:szCs w:val="28"/>
+        </w:rPr>
+        <w:t xml:space="preserve"> The Quality of Training does not suit to my needs</w:t>
+      </w:r>
+    </w:p>
+    <w:p>
+      <w:pPr>
+        <w:rPr>
+          <w:rFonts w:ascii="Times New Roman" w:hAnsi="Times New Roman" w:cs="Times New Roman"/>
+          <w:sz w:val="28"/>
+          <w:szCs w:val="28"/>
+        </w:rPr>
+      </w:pPr>
+      <w:r>
+        <w:rPr>
+          <w:rFonts w:ascii="Times New Roman" w:hAnsi="Times New Roman" w:cs="Times New Roman"/>
+          <w:sz w:val="28"/>
+          <w:szCs w:val="28"/>
+        </w:rPr>
+        <w:t xml:space="preserve">           </w:t>
+      </w:r>
+      <w:r>
+        <w:rPr>
+          <w:rFonts w:ascii="Times New Roman" w:hAnsi="Times New Roman" w:cs="Times New Roman"/>
+          <w:sz w:val="28"/>
+          <w:szCs w:val="28"/>
+        </w:rPr>
+        <w:t>□</w:t>
+      </w:r>
+      <w:r>
+        <w:rPr>
+          <w:rFonts w:ascii="Times New Roman" w:hAnsi="Times New Roman" w:cs="Times New Roman"/>
+          <w:sz w:val="28"/>
+          <w:szCs w:val="28"/>
+        </w:rPr>
+        <w:t xml:space="preserve"> The </w:t>
+      </w:r>
+      <w:r>
+        <w:rPr>
+          <w:rFonts w:ascii="Times New Roman" w:hAnsi="Times New Roman" w:cs="Times New Roman"/>
+          <w:sz w:val="28"/>
+          <w:szCs w:val="28"/>
+        </w:rPr>
+        <w:t xml:space="preserve">Location </w:t>
+      </w:r>
+      <w:r>
+        <w:rPr>
+          <w:rFonts w:ascii="Times New Roman" w:hAnsi="Times New Roman" w:cs="Times New Roman"/>
+          <w:sz w:val="28"/>
+          <w:szCs w:val="28"/>
+        </w:rPr>
+        <w:t>of the school is too far from my residence</w:t>
+      </w:r>
+    </w:p>
+    <w:p>
+      <w:pPr>
+        <w:rPr>
+          <w:rFonts w:ascii="Times New Roman" w:hAnsi="Times New Roman" w:cs="Times New Roman"/>
+          <w:sz w:val="28"/>
+          <w:szCs w:val="28"/>
+        </w:rPr>
+      </w:pPr>
+      <w:r>
+        <w:rPr>
+          <w:rFonts w:ascii="Times New Roman" w:hAnsi="Times New Roman" w:cs="Times New Roman"/>
+          <w:sz w:val="28"/>
+          <w:szCs w:val="28"/>
+        </w:rPr>
+        <w:t xml:space="preserve">           </w:t>
+      </w:r>
+      <w:r>
+        <w:rPr>
+          <w:rFonts w:ascii="Times New Roman" w:hAnsi="Times New Roman" w:cs="Times New Roman"/>
+          <w:sz w:val="28"/>
+          <w:szCs w:val="28"/>
+        </w:rPr>
+        <w:t>□</w:t>
+      </w:r>
+      <w:r>
+        <w:rPr>
+          <w:rFonts w:ascii="Times New Roman" w:hAnsi="Times New Roman" w:cs="Times New Roman"/>
+          <w:sz w:val="28"/>
+          <w:szCs w:val="28"/>
+        </w:rPr>
+        <w:t xml:space="preserve"> The Tuition Fee is higher compared to other</w:t>
+      </w:r>
+      <w:r>
+        <w:rPr>
+          <w:rFonts w:ascii="Times New Roman" w:hAnsi="Times New Roman" w:cs="Times New Roman"/>
+          <w:sz w:val="28"/>
+          <w:szCs w:val="28"/>
+        </w:rPr>
+        <w:t xml:space="preserve"> college</w:t>
+      </w:r>
+      <w:r>
+        <w:rPr>
+          <w:rFonts w:ascii="Times New Roman" w:hAnsi="Times New Roman" w:cs="Times New Roman"/>
+          <w:sz w:val="28"/>
+          <w:szCs w:val="28"/>
+        </w:rPr>
+        <w:t>/university</w:t>
+      </w:r>
+    </w:p>
+    <w:p>
+      <w:pPr>
+        <w:rPr>
+          <w:rFonts w:ascii="Times New Roman" w:hAnsi="Times New Roman" w:cs="Times New Roman"/>
+          <w:sz w:val="28"/>
+          <w:szCs w:val="28"/>
+        </w:rPr>
+      </w:pPr>
+      <w:r>
+        <w:rPr>
+          <w:rFonts w:ascii="Times New Roman" w:hAnsi="Times New Roman" w:cs="Times New Roman"/>
+          <w:sz w:val="28"/>
+          <w:szCs w:val="28"/>
+        </w:rPr>
+        <w:t xml:space="preserve">           □</w:t>
+      </w:r>
+      <w:r>
+        <w:rPr>
+          <w:rFonts w:ascii="Times New Roman" w:hAnsi="Times New Roman" w:cs="Times New Roman"/>
+          <w:sz w:val="28"/>
+          <w:szCs w:val="28"/>
+        </w:rPr>
+        <w:t xml:space="preserve"> My Peers</w:t>
+      </w:r>
+      <w:r>
+        <w:rPr>
+          <w:rFonts w:ascii="Times New Roman" w:hAnsi="Times New Roman" w:cs="Times New Roman"/>
+          <w:sz w:val="28"/>
+          <w:szCs w:val="28"/>
+        </w:rPr>
+        <w:t xml:space="preserve"> are enrolling in other school</w:t>
+      </w:r>
+    </w:p>
+    <w:p>
+      <w:pPr>
+        <w:rPr>
+          <w:rFonts w:ascii="Times New Roman" w:hAnsi="Times New Roman" w:cs="Times New Roman"/>
+          <w:sz w:val="28"/>
+          <w:szCs w:val="28"/>
+        </w:rPr>
+      </w:pPr>
+      <w:r>
+        <w:rPr>
+          <w:rFonts w:ascii="Times New Roman" w:hAnsi="Times New Roman" w:cs="Times New Roman"/>
+          <w:sz w:val="28"/>
+          <w:szCs w:val="28"/>
+        </w:rPr>
+        <w:tab/>
+      </w:r>
+      <w:r>
+        <w:rPr>
+          <w:rFonts w:ascii="Times New Roman" w:hAnsi="Times New Roman" w:cs="Times New Roman"/>
+          <w:sz w:val="28"/>
+          <w:szCs w:val="28"/>
+        </w:rPr>
+        <w:tab/>
+        <w:t>Others, please specify ________________________________</w:t>
+      </w:r>
+    </w:p>
+    <w:p>
+      <w:pPr>
+        <w:rPr>
+          <w:rFonts w:ascii="Times New Roman" w:hAnsi="Times New Roman" w:cs="Times New Roman"/>
+          <w:sz w:val="28"/>
+          <w:szCs w:val="28"/>
+        </w:rPr>
+      </w:pPr>
+    </w:p>
+    <w:p>
+      <w:pPr>
+        <w:rPr>
+          <w:rFonts w:ascii="Times New Roman" w:hAnsi="Times New Roman" w:cs="Times New Roman"/>
+          <w:sz w:val="28"/>
+          <w:szCs w:val="28"/>
+        </w:rPr>
+      </w:pPr>
+    </w:p>
+    <w:p>
+      <w:pPr>
+        <w:rPr>
+          <w:rFonts w:ascii="Times New Roman" w:hAnsi="Times New Roman" w:cs="Times New Roman"/>
+          <w:sz w:val="28"/>
+          <w:szCs w:val="28"/>
+        </w:rPr>
+      </w:pPr>
+      <w:r>
+        <w:rPr>
+          <w:rFonts w:ascii="Times New Roman" w:hAnsi="Times New Roman" w:cs="Times New Roman"/>
+          <w:sz w:val="28"/>
+          <w:szCs w:val="28"/>
+        </w:rPr>
+        <w:lastRenderedPageBreak/>
+        <w:t>To do:</w:t>
+      </w:r>
+    </w:p>
+    <w:p>
+      <w:pPr>
+        <w:rPr>
+          <w:rFonts w:ascii="Times New Roman" w:hAnsi="Times New Roman" w:cs="Times New Roman"/>
+          <w:sz w:val="28"/>
+          <w:szCs w:val="28"/>
+        </w:rPr>
+      </w:pPr>
+      <w:r>
+        <w:rPr>
+          <w:rFonts w:ascii="Times New Roman" w:hAnsi="Times New Roman" w:cs="Times New Roman"/>
+          <w:sz w:val="28"/>
+          <w:szCs w:val="28"/>
+        </w:rPr>
+        <w:t>For College Dropouts and Transferred to Other Schools</w:t>
+      </w:r>
+    </w:p>
+    <w:p>
+      <w:pPr>
+        <w:rPr>
+          <w:rFonts w:ascii="Times New Roman" w:hAnsi="Times New Roman" w:cs="Times New Roman"/>
+          <w:sz w:val="28"/>
+          <w:szCs w:val="28"/>
+        </w:rPr>
+      </w:pPr>
+    </w:p>
+    <w:p>
+      <w:pPr>
+        <w:pStyle w:val="ListParagraph"/>
+        <w:numPr>
+          <w:ilvl w:val="0"/>
+          <w:numId w:val="5"/>
+        </w:numPr>
+        <w:rPr>
+          <w:rFonts w:ascii="Times New Roman" w:hAnsi="Times New Roman" w:cs="Times New Roman"/>
+          <w:sz w:val="28"/>
+          <w:szCs w:val="28"/>
+        </w:rPr>
+      </w:pPr>
+      <w:r>
+        <w:rPr>
+          <w:rFonts w:ascii="Times New Roman" w:hAnsi="Times New Roman" w:cs="Times New Roman"/>
+          <w:sz w:val="28"/>
+          <w:szCs w:val="28"/>
+        </w:rPr>
+        <w:t>Include Teachers as part of reason</w:t>
+      </w:r>
+      <w:r>
+        <w:rPr>
+          <w:rFonts w:ascii="Times New Roman" w:hAnsi="Times New Roman" w:cs="Times New Roman"/>
+          <w:sz w:val="28"/>
+          <w:szCs w:val="28"/>
+        </w:rPr>
+        <w:t xml:space="preserve"> as well as Facilities</w:t>
+      </w:r>
+    </w:p>
+    <w:p>
+      <w:pPr>
+        <w:pStyle w:val="ListParagraph"/>
+        <w:numPr>
+          <w:ilvl w:val="0"/>
+          <w:numId w:val="5"/>
+        </w:numPr>
+        <w:rPr>
+          <w:rFonts w:ascii="Times New Roman" w:hAnsi="Times New Roman" w:cs="Times New Roman"/>
+          <w:sz w:val="28"/>
+          <w:szCs w:val="28"/>
+        </w:rPr>
+      </w:pPr>
+      <w:r>
+        <w:rPr>
+          <w:rFonts w:ascii="Times New Roman" w:hAnsi="Times New Roman" w:cs="Times New Roman"/>
+          <w:sz w:val="28"/>
+          <w:szCs w:val="28"/>
+        </w:rPr>
+        <w:t xml:space="preserve">Add Comments and suggestions question for them especially to locate possible insights to improve in the school </w:t>
+      </w:r>
+    </w:p>
+    <w:p>
+      <w:pPr>
+        <w:pStyle w:val="ListParagraph"/>
+        <w:numPr>
+          <w:ilvl w:val="0"/>
+          <w:numId w:val="5"/>
+        </w:numPr>
+        <w:rPr>
+          <w:rFonts w:ascii="Times New Roman" w:hAnsi="Times New Roman" w:cs="Times New Roman"/>
+          <w:sz w:val="28"/>
+          <w:szCs w:val="28"/>
+        </w:rPr>
+      </w:pPr>
+      <w:r>
+        <w:rPr>
+          <w:rFonts w:ascii="Times New Roman" w:hAnsi="Times New Roman" w:cs="Times New Roman"/>
+          <w:sz w:val="28"/>
+          <w:szCs w:val="28"/>
+        </w:rPr>
+        <w:t>Separate Questionnaires for the Three Categories</w:t>
+      </w:r>
+    </w:p>
+    <w:p>
+      <w:pPr>
+        <w:rPr>
+          <w:rFonts w:ascii="Times New Roman" w:hAnsi="Times New Roman" w:cs="Times New Roman"/>
+          <w:sz w:val="28"/>
+          <w:szCs w:val="28"/>
+        </w:rPr>
+      </w:pPr>
     </w:p>
     <w:p>
       <w:pPr>
@@ -545,6 +1091,296 @@
 <file path=word/numbering.xml><?xml version="1.0" encoding="utf-8"?>
 <w:numbering xmlns:wpc="http://schemas.microsoft.com/office/word/2010/wordprocessingCanvas" xmlns:mc="http://schemas.openxmlformats.org/markup-compatibility/2006" xmlns:o="urn:schemas-microsoft-com:office:office" xmlns:r="http://schemas.openxmlformats.org/officeDocument/2006/relationships" xmlns:m="http://schemas.openxmlformats.org/officeDocument/2006/math" xmlns:v="urn:schemas-microsoft-com:vml" xmlns:wp14="http://schemas.microsoft.com/office/word/2010/wordprocessingDrawing" xmlns:wp="http://schemas.openxmlformats.org/drawingml/2006/wordprocessingDrawing" xmlns:w10="urn:schemas-microsoft-com:office:word" xmlns:w="http://schemas.openxmlformats.org/wordprocessingml/2006/main" xmlns:w14="http://schemas.microsoft.com/office/word/2010/wordml" xmlns:w15="http://schemas.microsoft.com/office/word/2012/wordml" xmlns:wpg="http://schemas.microsoft.com/office/word/2010/wordprocessingGroup" xmlns:wpi="http://schemas.microsoft.com/office/word/2010/wordprocessingInk" xmlns:wne="http://schemas.microsoft.com/office/word/2006/wordml" xmlns:wps="http://schemas.microsoft.com/office/word/2010/wordprocessingShape" mc:Ignorable="w14 w15 wp14">
   <w:abstractNum w:abstractNumId="0">
+    <w:nsid w:val="04654D13"/>
+    <w:multiLevelType w:val="hybridMultilevel"/>
+    <w:tmpl w:val="5ADE544C"/>
+    <w:lvl w:ilvl="0" w:tplc="0409000F">
+      <w:start w:val="2"/>
+      <w:numFmt w:val="decimal"/>
+      <w:lvlText w:val="%1."/>
+      <w:lvlJc w:val="left"/>
+      <w:pPr>
+        <w:ind w:left="720" w:hanging="360"/>
+      </w:pPr>
+      <w:rPr>
+        <w:rFonts w:hint="default"/>
+      </w:rPr>
+    </w:lvl>
+    <w:lvl w:ilvl="1" w:tplc="04090019" w:tentative="1">
+      <w:start w:val="1"/>
+      <w:numFmt w:val="lowerLetter"/>
+      <w:lvlText w:val="%2."/>
+      <w:lvlJc w:val="left"/>
+      <w:pPr>
+        <w:ind w:left="1440" w:hanging="360"/>
+      </w:pPr>
+    </w:lvl>
+    <w:lvl w:ilvl="2" w:tplc="0409001B" w:tentative="1">
+      <w:start w:val="1"/>
+      <w:numFmt w:val="lowerRoman"/>
+      <w:lvlText w:val="%3."/>
+      <w:lvlJc w:val="right"/>
+      <w:pPr>
+        <w:ind w:left="2160" w:hanging="180"/>
+      </w:pPr>
+    </w:lvl>
+    <w:lvl w:ilvl="3" w:tplc="0409000F" w:tentative="1">
+      <w:start w:val="1"/>
+      <w:numFmt w:val="decimal"/>
+      <w:lvlText w:val="%4."/>
+      <w:lvlJc w:val="left"/>
+      <w:pPr>
+        <w:ind w:left="2880" w:hanging="360"/>
+      </w:pPr>
+    </w:lvl>
+    <w:lvl w:ilvl="4" w:tplc="04090019" w:tentative="1">
+      <w:start w:val="1"/>
+      <w:numFmt w:val="lowerLetter"/>
+      <w:lvlText w:val="%5."/>
+      <w:lvlJc w:val="left"/>
+      <w:pPr>
+        <w:ind w:left="3600" w:hanging="360"/>
+      </w:pPr>
+    </w:lvl>
+    <w:lvl w:ilvl="5" w:tplc="0409001B" w:tentative="1">
+      <w:start w:val="1"/>
+      <w:numFmt w:val="lowerRoman"/>
+      <w:lvlText w:val="%6."/>
+      <w:lvlJc w:val="right"/>
+      <w:pPr>
+        <w:ind w:left="4320" w:hanging="180"/>
+      </w:pPr>
+    </w:lvl>
+    <w:lvl w:ilvl="6" w:tplc="0409000F" w:tentative="1">
+      <w:start w:val="1"/>
+      <w:numFmt w:val="decimal"/>
+      <w:lvlText w:val="%7."/>
+      <w:lvlJc w:val="left"/>
+      <w:pPr>
+        <w:ind w:left="5040" w:hanging="360"/>
+      </w:pPr>
+    </w:lvl>
+    <w:lvl w:ilvl="7" w:tplc="04090019" w:tentative="1">
+      <w:start w:val="1"/>
+      <w:numFmt w:val="lowerLetter"/>
+      <w:lvlText w:val="%8."/>
+      <w:lvlJc w:val="left"/>
+      <w:pPr>
+        <w:ind w:left="5760" w:hanging="360"/>
+      </w:pPr>
+    </w:lvl>
+    <w:lvl w:ilvl="8" w:tplc="0409001B" w:tentative="1">
+      <w:start w:val="1"/>
+      <w:numFmt w:val="lowerRoman"/>
+      <w:lvlText w:val="%9."/>
+      <w:lvlJc w:val="right"/>
+      <w:pPr>
+        <w:ind w:left="6480" w:hanging="180"/>
+      </w:pPr>
+    </w:lvl>
+  </w:abstractNum>
+  <w:abstractNum w:abstractNumId="1">
+    <w:nsid w:val="45064D1D"/>
+    <w:multiLevelType w:val="hybridMultilevel"/>
+    <w:tmpl w:val="A790CF44"/>
+    <w:lvl w:ilvl="0" w:tplc="3AD6AD0E">
+      <w:numFmt w:val="bullet"/>
+      <w:lvlText w:val=""/>
+      <w:lvlJc w:val="left"/>
+      <w:pPr>
+        <w:ind w:left="720" w:hanging="360"/>
+      </w:pPr>
+      <w:rPr>
+        <w:rFonts w:ascii="Wingdings" w:eastAsiaTheme="minorHAnsi" w:hAnsi="Wingdings" w:cs="Times New Roman" w:hint="default"/>
+      </w:rPr>
+    </w:lvl>
+    <w:lvl w:ilvl="1" w:tplc="04090003" w:tentative="1">
+      <w:start w:val="1"/>
+      <w:numFmt w:val="bullet"/>
+      <w:lvlText w:val="o"/>
+      <w:lvlJc w:val="left"/>
+      <w:pPr>
+        <w:ind w:left="1440" w:hanging="360"/>
+      </w:pPr>
+      <w:rPr>
+        <w:rFonts w:ascii="Courier New" w:hAnsi="Courier New" w:cs="Courier New" w:hint="default"/>
+      </w:rPr>
+    </w:lvl>
+    <w:lvl w:ilvl="2" w:tplc="04090005" w:tentative="1">
+      <w:start w:val="1"/>
+      <w:numFmt w:val="bullet"/>
+      <w:lvlText w:val=""/>
+      <w:lvlJc w:val="left"/>
+      <w:pPr>
+        <w:ind w:left="2160" w:hanging="360"/>
+      </w:pPr>
+      <w:rPr>
+        <w:rFonts w:ascii="Wingdings" w:hAnsi="Wingdings" w:hint="default"/>
+      </w:rPr>
+    </w:lvl>
+    <w:lvl w:ilvl="3" w:tplc="04090001" w:tentative="1">
+      <w:start w:val="1"/>
+      <w:numFmt w:val="bullet"/>
+      <w:lvlText w:val=""/>
+      <w:lvlJc w:val="left"/>
+      <w:pPr>
+        <w:ind w:left="2880" w:hanging="360"/>
+      </w:pPr>
+      <w:rPr>
+        <w:rFonts w:ascii="Symbol" w:hAnsi="Symbol" w:hint="default"/>
+      </w:rPr>
+    </w:lvl>
+    <w:lvl w:ilvl="4" w:tplc="04090003" w:tentative="1">
+      <w:start w:val="1"/>
+      <w:numFmt w:val="bullet"/>
+      <w:lvlText w:val="o"/>
+      <w:lvlJc w:val="left"/>
+      <w:pPr>
+        <w:ind w:left="3600" w:hanging="360"/>
+      </w:pPr>
+      <w:rPr>
+        <w:rFonts w:ascii="Courier New" w:hAnsi="Courier New" w:cs="Courier New" w:hint="default"/>
+      </w:rPr>
+    </w:lvl>
+    <w:lvl w:ilvl="5" w:tplc="04090005" w:tentative="1">
+      <w:start w:val="1"/>
+      <w:numFmt w:val="bullet"/>
+      <w:lvlText w:val=""/>
+      <w:lvlJc w:val="left"/>
+      <w:pPr>
+        <w:ind w:left="4320" w:hanging="360"/>
+      </w:pPr>
+      <w:rPr>
+        <w:rFonts w:ascii="Wingdings" w:hAnsi="Wingdings" w:hint="default"/>
+      </w:rPr>
+    </w:lvl>
+    <w:lvl w:ilvl="6" w:tplc="04090001" w:tentative="1">
+      <w:start w:val="1"/>
+      <w:numFmt w:val="bullet"/>
+      <w:lvlText w:val=""/>
+      <w:lvlJc w:val="left"/>
+      <w:pPr>
+        <w:ind w:left="5040" w:hanging="360"/>
+      </w:pPr>
+      <w:rPr>
+        <w:rFonts w:ascii="Symbol" w:hAnsi="Symbol" w:hint="default"/>
+      </w:rPr>
+    </w:lvl>
+    <w:lvl w:ilvl="7" w:tplc="04090003" w:tentative="1">
+      <w:start w:val="1"/>
+      <w:numFmt w:val="bullet"/>
+      <w:lvlText w:val="o"/>
+      <w:lvlJc w:val="left"/>
+      <w:pPr>
+        <w:ind w:left="5760" w:hanging="360"/>
+      </w:pPr>
+      <w:rPr>
+        <w:rFonts w:ascii="Courier New" w:hAnsi="Courier New" w:cs="Courier New" w:hint="default"/>
+      </w:rPr>
+    </w:lvl>
+    <w:lvl w:ilvl="8" w:tplc="04090005" w:tentative="1">
+      <w:start w:val="1"/>
+      <w:numFmt w:val="bullet"/>
+      <w:lvlText w:val=""/>
+      <w:lvlJc w:val="left"/>
+      <w:pPr>
+        <w:ind w:left="6480" w:hanging="360"/>
+      </w:pPr>
+      <w:rPr>
+        <w:rFonts w:ascii="Wingdings" w:hAnsi="Wingdings" w:hint="default"/>
+      </w:rPr>
+    </w:lvl>
+  </w:abstractNum>
+  <w:abstractNum w:abstractNumId="2">
+    <w:nsid w:val="590C798D"/>
+    <w:multiLevelType w:val="hybridMultilevel"/>
+    <w:tmpl w:val="2A7E81F8"/>
+    <w:lvl w:ilvl="0" w:tplc="8056ECDA">
+      <w:start w:val="1"/>
+      <w:numFmt w:val="decimal"/>
+      <w:lvlText w:val="%1.)"/>
+      <w:lvlJc w:val="left"/>
+      <w:pPr>
+        <w:ind w:left="720" w:hanging="360"/>
+      </w:pPr>
+      <w:rPr>
+        <w:rFonts w:hint="default"/>
+      </w:rPr>
+    </w:lvl>
+    <w:lvl w:ilvl="1" w:tplc="04090019" w:tentative="1">
+      <w:start w:val="1"/>
+      <w:numFmt w:val="lowerLetter"/>
+      <w:lvlText w:val="%2."/>
+      <w:lvlJc w:val="left"/>
+      <w:pPr>
+        <w:ind w:left="1440" w:hanging="360"/>
+      </w:pPr>
+    </w:lvl>
+    <w:lvl w:ilvl="2" w:tplc="0409001B" w:tentative="1">
+      <w:start w:val="1"/>
+      <w:numFmt w:val="lowerRoman"/>
+      <w:lvlText w:val="%3."/>
+      <w:lvlJc w:val="right"/>
+      <w:pPr>
+        <w:ind w:left="2160" w:hanging="180"/>
+      </w:pPr>
+    </w:lvl>
+    <w:lvl w:ilvl="3" w:tplc="0409000F" w:tentative="1">
+      <w:start w:val="1"/>
+      <w:numFmt w:val="decimal"/>
+      <w:lvlText w:val="%4."/>
+      <w:lvlJc w:val="left"/>
+      <w:pPr>
+        <w:ind w:left="2880" w:hanging="360"/>
+      </w:pPr>
+    </w:lvl>
+    <w:lvl w:ilvl="4" w:tplc="04090019" w:tentative="1">
+      <w:start w:val="1"/>
+      <w:numFmt w:val="lowerLetter"/>
+      <w:lvlText w:val="%5."/>
+      <w:lvlJc w:val="left"/>
+      <w:pPr>
+        <w:ind w:left="3600" w:hanging="360"/>
+      </w:pPr>
+    </w:lvl>
+    <w:lvl w:ilvl="5" w:tplc="0409001B" w:tentative="1">
+      <w:start w:val="1"/>
+      <w:numFmt w:val="lowerRoman"/>
+      <w:lvlText w:val="%6."/>
+      <w:lvlJc w:val="right"/>
+      <w:pPr>
+        <w:ind w:left="4320" w:hanging="180"/>
+      </w:pPr>
+    </w:lvl>
+    <w:lvl w:ilvl="6" w:tplc="0409000F" w:tentative="1">
+      <w:start w:val="1"/>
+      <w:numFmt w:val="decimal"/>
+      <w:lvlText w:val="%7."/>
+      <w:lvlJc w:val="left"/>
+      <w:pPr>
+        <w:ind w:left="5040" w:hanging="360"/>
+      </w:pPr>
+    </w:lvl>
+    <w:lvl w:ilvl="7" w:tplc="04090019" w:tentative="1">
+      <w:start w:val="1"/>
+      <w:numFmt w:val="lowerLetter"/>
+      <w:lvlText w:val="%8."/>
+      <w:lvlJc w:val="left"/>
+      <w:pPr>
+        <w:ind w:left="5760" w:hanging="360"/>
+      </w:pPr>
+    </w:lvl>
+    <w:lvl w:ilvl="8" w:tplc="0409001B" w:tentative="1">
+      <w:start w:val="1"/>
+      <w:numFmt w:val="lowerRoman"/>
+      <w:lvlText w:val="%9."/>
+      <w:lvlJc w:val="right"/>
+      <w:pPr>
+        <w:ind w:left="6480" w:hanging="180"/>
+      </w:pPr>
+    </w:lvl>
+  </w:abstractNum>
+  <w:abstractNum w:abstractNumId="3">
     <w:nsid w:val="5CDA7255"/>
     <w:multiLevelType w:val="hybridMultilevel"/>
     <w:tmpl w:val="2A7E81F8"/>
@@ -633,7 +1469,7 @@
       </w:pPr>
     </w:lvl>
   </w:abstractNum>
-  <w:abstractNum w:abstractNumId="1">
+  <w:abstractNum w:abstractNumId="4">
     <w:nsid w:val="75B1543A"/>
     <w:multiLevelType w:val="hybridMultilevel"/>
     <w:tmpl w:val="0172ABDC"/>
@@ -747,10 +1583,19 @@
     </w:lvl>
   </w:abstractNum>
   <w:num w:numId="1">
-    <w:abstractNumId w:val="1"/>
+    <w:abstractNumId w:val="4"/>
   </w:num>
   <w:num w:numId="2">
+    <w:abstractNumId w:val="3"/>
+  </w:num>
+  <w:num w:numId="3">
+    <w:abstractNumId w:val="2"/>
+  </w:num>
+  <w:num w:numId="4">
     <w:abstractNumId w:val="0"/>
+  </w:num>
+  <w:num w:numId="5">
+    <w:abstractNumId w:val="1"/>
   </w:num>
 </w:numbering>
 </file>
@@ -1456,7 +2301,7 @@
 </file>
 
 <file path=customXml/itemProps1.xml><?xml version="1.0" encoding="utf-8"?>
-<ds:datastoreItem xmlns:ds="http://schemas.openxmlformats.org/officeDocument/2006/customXml" ds:itemID="{5B1252B8-E108-4D06-88AA-FF791794B1AB}">
+<ds:datastoreItem xmlns:ds="http://schemas.openxmlformats.org/officeDocument/2006/customXml" ds:itemID="{7DAF89DB-E82F-4138-ADD8-5EC79A5C4776}">
   <ds:schemaRefs>
     <ds:schemaRef ds:uri="http://schemas.openxmlformats.org/officeDocument/2006/bibliography"/>
   </ds:schemaRefs>

</xml_diff>